<commit_message>
updated test case Round 2
</commit_message>
<xml_diff>
--- a/Iteration 1/Test Cases/Completed Test Cases/Iteration 1 - Test Cases v3.3 Round 2.docx
+++ b/Iteration 1/Test Cases/Completed Test Cases/Iteration 1 - Test Cases v3.3 Round 2.docx
@@ -17254,7 +17254,11 @@
           <w:tcPr>
             <w:tcW w:w="1788" w:type="dxa"/>
           </w:tcPr>
-          <w:p/>
+          <w:p>
+            <w:r>
+              <w:t>Pass (RL)</w:t>
+            </w:r>
+          </w:p>
         </w:tc>
       </w:tr>
     </w:tbl>
@@ -23863,102 +23867,6 @@
           <w:p/>
         </w:tc>
       </w:tr>
-      <w:tr>
-        <w:trPr>
-          <w:trHeight w:val="862"/>
-        </w:trPr>
-        <w:tc>
-          <w:tcPr>
-            <w:tcW w:w="1526" w:type="dxa"/>
-          </w:tcPr>
-          <w:p>
-            <w:r>
-              <w:t>1.20.4</w:t>
-            </w:r>
-          </w:p>
-        </w:tc>
-        <w:tc>
-          <w:tcPr>
-            <w:tcW w:w="6095" w:type="dxa"/>
-          </w:tcPr>
-          <w:p>
-            <w:pPr>
-              <w:pStyle w:val="ListParagraph"/>
-              <w:numPr>
-                <w:ilvl w:val="0"/>
-                <w:numId w:val="95"/>
-              </w:numPr>
-            </w:pPr>
-            <w:r>
-              <w:t xml:space="preserve">Run function test_1_20_4 in test.py.  </w:t>
-            </w:r>
-          </w:p>
-        </w:tc>
-        <w:tc>
-          <w:tcPr>
-            <w:tcW w:w="4961" w:type="dxa"/>
-          </w:tcPr>
-          <w:p>
-            <w:r>
-              <w:t>Pass</w:t>
-            </w:r>
-          </w:p>
-        </w:tc>
-        <w:tc>
-          <w:tcPr>
-            <w:tcW w:w="1788" w:type="dxa"/>
-          </w:tcPr>
-          <w:p/>
-        </w:tc>
-      </w:tr>
-      <w:tr>
-        <w:trPr>
-          <w:trHeight w:val="862"/>
-        </w:trPr>
-        <w:tc>
-          <w:tcPr>
-            <w:tcW w:w="1526" w:type="dxa"/>
-          </w:tcPr>
-          <w:p>
-            <w:r>
-              <w:t>1.20.5</w:t>
-            </w:r>
-          </w:p>
-        </w:tc>
-        <w:tc>
-          <w:tcPr>
-            <w:tcW w:w="6095" w:type="dxa"/>
-          </w:tcPr>
-          <w:p>
-            <w:pPr>
-              <w:pStyle w:val="ListParagraph"/>
-              <w:numPr>
-                <w:ilvl w:val="0"/>
-                <w:numId w:val="98"/>
-              </w:numPr>
-            </w:pPr>
-            <w:r>
-              <w:t xml:space="preserve">Run function test_1_20_5 in test.py.  </w:t>
-            </w:r>
-          </w:p>
-        </w:tc>
-        <w:tc>
-          <w:tcPr>
-            <w:tcW w:w="4961" w:type="dxa"/>
-          </w:tcPr>
-          <w:p>
-            <w:r>
-              <w:t>Pass</w:t>
-            </w:r>
-          </w:p>
-        </w:tc>
-        <w:tc>
-          <w:tcPr>
-            <w:tcW w:w="1788" w:type="dxa"/>
-          </w:tcPr>
-          <w:p/>
-        </w:tc>
-      </w:tr>
     </w:tbl>
     <w:p>
       <w:pPr>
@@ -24397,6 +24305,8 @@
         <w:br w:type="page"/>
       </w:r>
       <w:bookmarkStart w:id="43" w:name="_Toc400690507"/>
+      <w:bookmarkStart w:id="44" w:name="_GoBack"/>
+      <w:bookmarkEnd w:id="44"/>
       <w:r>
         <w:lastRenderedPageBreak/>
         <w:t xml:space="preserve">ORM Testing: </w:t>
@@ -24794,8 +24704,6 @@
           <w:szCs w:val="28"/>
         </w:rPr>
       </w:pPr>
-      <w:bookmarkStart w:id="44" w:name="_GoBack"/>
-      <w:bookmarkEnd w:id="44"/>
     </w:p>
     <w:p>
       <w:pPr>
@@ -29132,7 +29040,7 @@
           <w:rPr>
             <w:noProof/>
           </w:rPr>
-          <w:t>40</w:t>
+          <w:t>39</w:t>
         </w:r>
         <w:r>
           <w:rPr>
@@ -42780,7 +42688,7 @@
 </file>
 
 <file path=customXml/itemProps1.xml><?xml version="1.0" encoding="utf-8"?>
-<ds:datastoreItem xmlns:ds="http://schemas.openxmlformats.org/officeDocument/2006/customXml" ds:itemID="{B616BCE6-DAA1-4AA9-BE19-D2092710B1F1}">
+<ds:datastoreItem xmlns:ds="http://schemas.openxmlformats.org/officeDocument/2006/customXml" ds:itemID="{4BC4A176-C533-4683-8EF3-B5BF70D75AD0}">
   <ds:schemaRefs>
     <ds:schemaRef ds:uri="http://schemas.openxmlformats.org/officeDocument/2006/bibliography"/>
   </ds:schemaRefs>

</xml_diff>

<commit_message>
Updated headers in documents for testing round 2 and 3
</commit_message>
<xml_diff>
--- a/Iteration 1/Test Cases/Completed Test Cases/Iteration 1 - Test Cases v3.3 Round 2.docx
+++ b/Iteration 1/Test Cases/Completed Test Cases/Iteration 1 - Test Cases v3.3 Round 2.docx
@@ -6459,8 +6459,9 @@
     <w:p>
       <w:pPr>
         <w:sectPr>
-          <w:footerReference w:type="default" r:id="rId9"/>
-          <w:footerReference w:type="first" r:id="rId10"/>
+          <w:headerReference w:type="default" r:id="rId9"/>
+          <w:footerReference w:type="default" r:id="rId10"/>
+          <w:footerReference w:type="first" r:id="rId11"/>
           <w:pgSz w:w="11906" w:h="16838"/>
           <w:pgMar w:top="1440" w:right="1440" w:bottom="1440" w:left="1440" w:header="708" w:footer="708" w:gutter="0"/>
           <w:pgNumType w:start="1" w:chapStyle="1"/>
@@ -6879,7 +6880,7 @@
             <w:r>
               <w:t xml:space="preserve">email = </w:t>
             </w:r>
-            <w:hyperlink r:id="rId11" w:history="1">
+            <w:hyperlink r:id="rId12" w:history="1">
               <w:r>
                 <w:rPr>
                   <w:rStyle w:val="Hyperlink"/>
@@ -7450,6 +7451,8 @@
         </w:numPr>
       </w:pPr>
       <w:bookmarkStart w:id="4" w:name="_Toc400690476"/>
+      <w:bookmarkStart w:id="5" w:name="_GoBack"/>
+      <w:bookmarkEnd w:id="5"/>
       <w:r>
         <w:lastRenderedPageBreak/>
         <w:t>Client Table: Inserting data that is too long into the client table (Cont’d)</w:t>
@@ -7914,14 +7917,14 @@
       <w:r>
         <w:br w:type="column"/>
       </w:r>
-      <w:bookmarkStart w:id="5" w:name="_Ref400535696"/>
-      <w:bookmarkStart w:id="6" w:name="_Toc400690477"/>
+      <w:bookmarkStart w:id="6" w:name="_Ref400535696"/>
+      <w:bookmarkStart w:id="7" w:name="_Toc400690477"/>
       <w:r>
         <w:lastRenderedPageBreak/>
         <w:t>Client Table: Executing an insert command with data missing</w:t>
       </w:r>
-      <w:bookmarkEnd w:id="5"/>
       <w:bookmarkEnd w:id="6"/>
+      <w:bookmarkEnd w:id="7"/>
     </w:p>
     <w:p/>
     <w:p/>
@@ -8458,14 +8461,14 @@
       <w:r>
         <w:br w:type="column"/>
       </w:r>
-      <w:bookmarkStart w:id="7" w:name="_Ref400535684"/>
-      <w:bookmarkStart w:id="8" w:name="_Toc400690478"/>
+      <w:bookmarkStart w:id="8" w:name="_Ref400535684"/>
+      <w:bookmarkStart w:id="9" w:name="_Toc400690478"/>
       <w:r>
         <w:lastRenderedPageBreak/>
         <w:t>Client Table: Executing an insert command with data missing (Cont’d)</w:t>
       </w:r>
-      <w:bookmarkEnd w:id="7"/>
       <w:bookmarkEnd w:id="8"/>
+      <w:bookmarkEnd w:id="9"/>
     </w:p>
     <w:p/>
     <w:p/>
@@ -8942,8 +8945,8 @@
           <w:numId w:val="52"/>
         </w:numPr>
       </w:pPr>
-      <w:bookmarkStart w:id="9" w:name="_Ref400535702"/>
-      <w:bookmarkStart w:id="10" w:name="_Toc400690479"/>
+      <w:bookmarkStart w:id="10" w:name="_Ref400535702"/>
+      <w:bookmarkStart w:id="11" w:name="_Toc400690479"/>
       <w:r>
         <w:lastRenderedPageBreak/>
         <w:t>Client</w:t>
@@ -8954,8 +8957,8 @@
       <w:r>
         <w:t>Deleting records from the table</w:t>
       </w:r>
-      <w:bookmarkEnd w:id="9"/>
       <w:bookmarkEnd w:id="10"/>
+      <w:bookmarkEnd w:id="11"/>
     </w:p>
     <w:p/>
     <w:tbl>
@@ -9328,19 +9331,11 @@
                 <w:i/>
               </w:rPr>
             </w:pPr>
-            <w:proofErr w:type="gramStart"/>
             <w:r>
               <w:rPr>
                 <w:i/>
               </w:rPr>
-              <w:t>you</w:t>
-            </w:r>
-            <w:proofErr w:type="gramEnd"/>
-            <w:r>
-              <w:rPr>
-                <w:i/>
-              </w:rPr>
-              <w:t xml:space="preserve"> should see the record that you just added with the previous statement. </w:t>
+              <w:t xml:space="preserve">you should see the record that you just added with the previous statement. </w:t>
             </w:r>
           </w:p>
           <w:p>
@@ -9461,19 +9456,11 @@
                 <w:i/>
               </w:rPr>
             </w:pPr>
-            <w:proofErr w:type="gramStart"/>
             <w:r>
               <w:rPr>
                 <w:i/>
               </w:rPr>
-              <w:t>you</w:t>
-            </w:r>
-            <w:proofErr w:type="gramEnd"/>
-            <w:r>
-              <w:rPr>
-                <w:i/>
-              </w:rPr>
-              <w:t xml:space="preserve"> should see the record that you just added with the previous statement. </w:t>
+              <w:t xml:space="preserve">you should see the record that you just added with the previous statement. </w:t>
             </w:r>
           </w:p>
           <w:p>
@@ -9539,8 +9526,8 @@
       <w:r>
         <w:br w:type="page"/>
       </w:r>
-      <w:bookmarkStart w:id="11" w:name="_Ref400535712"/>
-      <w:bookmarkStart w:id="12" w:name="_Toc400690480"/>
+      <w:bookmarkStart w:id="12" w:name="_Ref400535712"/>
+      <w:bookmarkStart w:id="13" w:name="_Toc400690480"/>
       <w:r>
         <w:lastRenderedPageBreak/>
         <w:t>Client</w:t>
@@ -9554,8 +9541,8 @@
       <w:r>
         <w:t xml:space="preserve"> the data for a given record</w:t>
       </w:r>
-      <w:bookmarkEnd w:id="11"/>
       <w:bookmarkEnd w:id="12"/>
+      <w:bookmarkEnd w:id="13"/>
     </w:p>
     <w:tbl>
       <w:tblPr>
@@ -9927,19 +9914,11 @@
                 <w:i/>
               </w:rPr>
             </w:pPr>
-            <w:proofErr w:type="gramStart"/>
             <w:r>
               <w:rPr>
                 <w:i/>
               </w:rPr>
-              <w:t>you</w:t>
-            </w:r>
-            <w:proofErr w:type="gramEnd"/>
-            <w:r>
-              <w:rPr>
-                <w:i/>
-              </w:rPr>
-              <w:t xml:space="preserve"> should see the record that you just added with the previous statement. </w:t>
+              <w:t xml:space="preserve">you should see the record that you just added with the previous statement. </w:t>
             </w:r>
           </w:p>
           <w:p>
@@ -9985,15 +9964,7 @@
               <w:t>username</w:t>
             </w:r>
             <w:r>
-              <w:t xml:space="preserve"> field should have updated and now display ‘</w:t>
-            </w:r>
-            <w:proofErr w:type="spellStart"/>
-            <w:r>
-              <w:t>testingUpdate</w:t>
-            </w:r>
-            <w:proofErr w:type="spellEnd"/>
-            <w:r>
-              <w:t xml:space="preserve">’.  </w:t>
+              <w:t xml:space="preserve"> field should have updated and now display ‘testingUpdate’.  </w:t>
             </w:r>
           </w:p>
         </w:tc>
@@ -10074,19 +10045,11 @@
                 <w:i/>
               </w:rPr>
             </w:pPr>
-            <w:proofErr w:type="gramStart"/>
             <w:r>
               <w:rPr>
                 <w:i/>
               </w:rPr>
-              <w:t>you</w:t>
-            </w:r>
-            <w:proofErr w:type="gramEnd"/>
-            <w:r>
-              <w:rPr>
-                <w:i/>
-              </w:rPr>
-              <w:t xml:space="preserve"> should see the record that you just added with the previous statement. </w:t>
+              <w:t xml:space="preserve">you should see the record that you just added with the previous statement. </w:t>
             </w:r>
           </w:p>
           <w:p>
@@ -10126,23 +10089,7 @@
           </w:tcPr>
           <w:p>
             <w:r>
-              <w:t xml:space="preserve">The </w:t>
-            </w:r>
-            <w:proofErr w:type="spellStart"/>
-            <w:r>
-              <w:t>firstName</w:t>
-            </w:r>
-            <w:proofErr w:type="spellEnd"/>
-            <w:r>
-              <w:t xml:space="preserve"> field should have updated and now display ‘</w:t>
-            </w:r>
-            <w:proofErr w:type="spellStart"/>
-            <w:r>
-              <w:t>testingFirstName</w:t>
-            </w:r>
-            <w:proofErr w:type="spellEnd"/>
-            <w:r>
-              <w:t>’</w:t>
+              <w:t>The firstName field should have updated and now display ‘testingFirstName’</w:t>
             </w:r>
           </w:p>
         </w:tc>
@@ -10162,12 +10109,12 @@
           <w:numId w:val="54"/>
         </w:numPr>
       </w:pPr>
-      <w:bookmarkStart w:id="13" w:name="_Toc400690481"/>
+      <w:bookmarkStart w:id="14" w:name="_Toc400690481"/>
       <w:r>
         <w:lastRenderedPageBreak/>
         <w:t>Client Table: Update the data for a given record (Cont’d)</w:t>
       </w:r>
-      <w:bookmarkEnd w:id="13"/>
+      <w:bookmarkEnd w:id="14"/>
     </w:p>
     <w:tbl>
       <w:tblPr>
@@ -10530,19 +10477,11 @@
                 <w:i/>
               </w:rPr>
             </w:pPr>
-            <w:proofErr w:type="gramStart"/>
             <w:r>
               <w:rPr>
                 <w:i/>
               </w:rPr>
-              <w:t>you</w:t>
-            </w:r>
-            <w:proofErr w:type="gramEnd"/>
-            <w:r>
-              <w:rPr>
-                <w:i/>
-              </w:rPr>
-              <w:t xml:space="preserve"> should see the record that you just added with the previous statement. </w:t>
+              <w:t xml:space="preserve">you should see the record that you just added with the previous statement. </w:t>
             </w:r>
           </w:p>
           <w:p>
@@ -10576,15 +10515,7 @@
           </w:tcPr>
           <w:p>
             <w:r>
-              <w:t>The surname field should have updated and now display ‘</w:t>
-            </w:r>
-            <w:proofErr w:type="spellStart"/>
-            <w:r>
-              <w:t>testingSurname</w:t>
-            </w:r>
-            <w:proofErr w:type="spellEnd"/>
-            <w:r>
-              <w:t>’.</w:t>
+              <w:t>The surname field should have updated and now display ‘testingSurname’.</w:t>
             </w:r>
           </w:p>
         </w:tc>
@@ -10656,19 +10587,11 @@
                 <w:i/>
               </w:rPr>
             </w:pPr>
-            <w:proofErr w:type="gramStart"/>
             <w:r>
               <w:rPr>
                 <w:i/>
               </w:rPr>
-              <w:t>you</w:t>
-            </w:r>
-            <w:proofErr w:type="gramEnd"/>
-            <w:r>
-              <w:rPr>
-                <w:i/>
-              </w:rPr>
-              <w:t xml:space="preserve"> should see the record that you just added with the previous statement. </w:t>
+              <w:t xml:space="preserve">you should see the record that you just added with the previous statement. </w:t>
             </w:r>
           </w:p>
           <w:p>
@@ -10725,12 +10648,12 @@
           <w:numId w:val="57"/>
         </w:numPr>
       </w:pPr>
-      <w:bookmarkStart w:id="14" w:name="_Toc400690482"/>
+      <w:bookmarkStart w:id="15" w:name="_Toc400690482"/>
       <w:r>
         <w:lastRenderedPageBreak/>
         <w:t>Client Table: Update the data for a given record (Cont’d)</w:t>
       </w:r>
-      <w:bookmarkEnd w:id="14"/>
+      <w:bookmarkEnd w:id="15"/>
     </w:p>
     <w:tbl>
       <w:tblPr>
@@ -11093,19 +11016,11 @@
                 <w:i/>
               </w:rPr>
             </w:pPr>
-            <w:proofErr w:type="gramStart"/>
             <w:r>
               <w:rPr>
                 <w:i/>
               </w:rPr>
-              <w:t>you</w:t>
-            </w:r>
-            <w:proofErr w:type="gramEnd"/>
-            <w:r>
-              <w:rPr>
-                <w:i/>
-              </w:rPr>
-              <w:t xml:space="preserve"> should see the record that you just added with the previous statement. </w:t>
+              <w:t xml:space="preserve">you should see the record that you just added with the previous statement. </w:t>
             </w:r>
           </w:p>
           <w:p>
@@ -11139,15 +11054,7 @@
           </w:tcPr>
           <w:p>
             <w:r>
-              <w:t xml:space="preserve">The </w:t>
-            </w:r>
-            <w:proofErr w:type="spellStart"/>
-            <w:r>
-              <w:t>isMale</w:t>
-            </w:r>
-            <w:proofErr w:type="spellEnd"/>
-            <w:r>
-              <w:t xml:space="preserve"> field should have updated and now display FALSE.</w:t>
+              <w:t>The isMale field should have updated and now display FALSE.</w:t>
             </w:r>
           </w:p>
         </w:tc>
@@ -11219,19 +11126,11 @@
                 <w:i/>
               </w:rPr>
             </w:pPr>
-            <w:proofErr w:type="gramStart"/>
             <w:r>
               <w:rPr>
                 <w:i/>
               </w:rPr>
-              <w:t>you</w:t>
-            </w:r>
-            <w:proofErr w:type="gramEnd"/>
-            <w:r>
-              <w:rPr>
-                <w:i/>
-              </w:rPr>
-              <w:t xml:space="preserve"> should see the record that you just added with the previous statement. </w:t>
+              <w:t xml:space="preserve">you should see the record that you just added with the previous statement. </w:t>
             </w:r>
           </w:p>
           <w:p>
@@ -11265,15 +11164,7 @@
           </w:tcPr>
           <w:p>
             <w:r>
-              <w:t xml:space="preserve">The </w:t>
-            </w:r>
-            <w:proofErr w:type="spellStart"/>
-            <w:r>
-              <w:t>isCarer</w:t>
-            </w:r>
-            <w:proofErr w:type="spellEnd"/>
-            <w:r>
-              <w:t xml:space="preserve"> field should have updated and now display FALSE. </w:t>
+              <w:t xml:space="preserve">The isCarer field should have updated and now display FALSE. </w:t>
             </w:r>
           </w:p>
         </w:tc>
@@ -11293,12 +11184,12 @@
           <w:numId w:val="58"/>
         </w:numPr>
       </w:pPr>
-      <w:bookmarkStart w:id="15" w:name="_Toc400690483"/>
+      <w:bookmarkStart w:id="16" w:name="_Toc400690483"/>
       <w:r>
         <w:lastRenderedPageBreak/>
         <w:t>Client Table: Update the data for a given record (Cont’d)</w:t>
       </w:r>
-      <w:bookmarkEnd w:id="15"/>
+      <w:bookmarkEnd w:id="16"/>
     </w:p>
     <w:tbl>
       <w:tblPr>
@@ -11661,19 +11552,11 @@
                 <w:i/>
               </w:rPr>
             </w:pPr>
-            <w:proofErr w:type="gramStart"/>
             <w:r>
               <w:rPr>
                 <w:i/>
               </w:rPr>
-              <w:t>you</w:t>
-            </w:r>
-            <w:proofErr w:type="gramEnd"/>
-            <w:r>
-              <w:rPr>
-                <w:i/>
-              </w:rPr>
-              <w:t xml:space="preserve"> should see the record that you just added with the previous statement. </w:t>
+              <w:t xml:space="preserve">you should see the record that you just added with the previous statement. </w:t>
             </w:r>
           </w:p>
           <w:p>
@@ -11779,19 +11662,11 @@
                 <w:i/>
               </w:rPr>
             </w:pPr>
-            <w:proofErr w:type="gramStart"/>
             <w:r>
               <w:rPr>
                 <w:i/>
               </w:rPr>
-              <w:t>you</w:t>
-            </w:r>
-            <w:proofErr w:type="gramEnd"/>
-            <w:r>
-              <w:rPr>
-                <w:i/>
-              </w:rPr>
-              <w:t xml:space="preserve"> should see the record that you just added with the previous statement. </w:t>
+              <w:t xml:space="preserve">you should see the record that you just added with the previous statement. </w:t>
             </w:r>
             <w:r>
               <w:rPr>
@@ -11851,12 +11726,12 @@
           <w:numId w:val="53"/>
         </w:numPr>
       </w:pPr>
-      <w:bookmarkStart w:id="16" w:name="_Toc400690484"/>
+      <w:bookmarkStart w:id="17" w:name="_Toc400690484"/>
       <w:r>
         <w:lastRenderedPageBreak/>
         <w:t>Client Table: Update the data for a given record (Cont’d)</w:t>
       </w:r>
-      <w:bookmarkEnd w:id="16"/>
+      <w:bookmarkEnd w:id="17"/>
     </w:p>
     <w:tbl>
       <w:tblPr>
@@ -12219,19 +12094,11 @@
                 <w:i/>
               </w:rPr>
             </w:pPr>
-            <w:proofErr w:type="gramStart"/>
             <w:r>
               <w:rPr>
                 <w:i/>
               </w:rPr>
-              <w:t>you</w:t>
-            </w:r>
-            <w:proofErr w:type="gramEnd"/>
-            <w:r>
-              <w:rPr>
-                <w:i/>
-              </w:rPr>
-              <w:t xml:space="preserve"> should see the record that you just added with the previous statement. </w:t>
+              <w:t xml:space="preserve">you should see the record that you just added with the previous statement. </w:t>
             </w:r>
             <w:r>
               <w:rPr>
@@ -12271,15 +12138,7 @@
           </w:tcPr>
           <w:p>
             <w:r>
-              <w:t xml:space="preserve">The </w:t>
-            </w:r>
-            <w:proofErr w:type="spellStart"/>
-            <w:r>
-              <w:t>accountLocked</w:t>
-            </w:r>
-            <w:proofErr w:type="spellEnd"/>
-            <w:r>
-              <w:t xml:space="preserve"> field should have updated to TRUE. </w:t>
+              <w:t xml:space="preserve">The accountLocked field should have updated to TRUE. </w:t>
             </w:r>
           </w:p>
         </w:tc>
@@ -12312,8 +12171,8 @@
           <w:numId w:val="53"/>
         </w:numPr>
       </w:pPr>
-      <w:bookmarkStart w:id="17" w:name="_Ref400535733"/>
-      <w:bookmarkStart w:id="18" w:name="_Toc400690485"/>
+      <w:bookmarkStart w:id="18" w:name="_Ref400535733"/>
+      <w:bookmarkStart w:id="19" w:name="_Toc400690485"/>
       <w:r>
         <w:lastRenderedPageBreak/>
         <w:t xml:space="preserve">Password Table: </w:t>
@@ -12321,8 +12180,8 @@
       <w:r>
         <w:t>Inserting legitimate data into the password table</w:t>
       </w:r>
-      <w:bookmarkEnd w:id="17"/>
       <w:bookmarkEnd w:id="18"/>
+      <w:bookmarkEnd w:id="19"/>
     </w:p>
     <w:tbl>
       <w:tblPr>
@@ -12718,14 +12577,14 @@
           <w:numId w:val="53"/>
         </w:numPr>
       </w:pPr>
-      <w:bookmarkStart w:id="19" w:name="_Ref400535741"/>
-      <w:bookmarkStart w:id="20" w:name="_Toc400690486"/>
+      <w:bookmarkStart w:id="20" w:name="_Ref400535741"/>
+      <w:bookmarkStart w:id="21" w:name="_Toc400690486"/>
       <w:r>
         <w:lastRenderedPageBreak/>
         <w:t>Password Table: Inserting illegitimate data into the password table</w:t>
       </w:r>
-      <w:bookmarkEnd w:id="19"/>
       <w:bookmarkEnd w:id="20"/>
+      <w:bookmarkEnd w:id="21"/>
     </w:p>
     <w:tbl>
       <w:tblPr>
@@ -13151,15 +13010,7 @@
           </w:tcPr>
           <w:p>
             <w:r>
-              <w:t>The SQL statement should not execute successfully as the user ‘</w:t>
-            </w:r>
-            <w:proofErr w:type="spellStart"/>
-            <w:r>
-              <w:t>notInTable</w:t>
-            </w:r>
-            <w:proofErr w:type="spellEnd"/>
-            <w:r>
-              <w:t>’ does not exist</w:t>
+              <w:t>The SQL statement should not execute successfully as the user ‘notInTable’ does not exist</w:t>
             </w:r>
             <w:r>
               <w:t xml:space="preserve"> in the client table</w:t>
@@ -13274,13 +13125,8 @@
             <w:r>
               <w:t xml:space="preserve">The SQL statement should not execute successfully because the </w:t>
             </w:r>
-            <w:proofErr w:type="spellStart"/>
-            <w:r>
-              <w:t>isCurrent</w:t>
-            </w:r>
-            <w:proofErr w:type="spellEnd"/>
-            <w:r>
-              <w:t xml:space="preserve"> value passed is not a legitimate Boolean value. </w:t>
+            <w:r>
+              <w:t xml:space="preserve">isCurrent value passed is not a legitimate Boolean value. </w:t>
             </w:r>
           </w:p>
         </w:tc>
@@ -13335,15 +13181,7 @@
           </w:tcPr>
           <w:p>
             <w:r>
-              <w:t xml:space="preserve">The SQL statement should not execute successfully because the </w:t>
-            </w:r>
-            <w:proofErr w:type="spellStart"/>
-            <w:r>
-              <w:t>expiryDate</w:t>
-            </w:r>
-            <w:proofErr w:type="spellEnd"/>
-            <w:r>
-              <w:t xml:space="preserve"> is not valid. </w:t>
+              <w:t xml:space="preserve">The SQL statement should not execute successfully because the expiryDate is not valid. </w:t>
             </w:r>
           </w:p>
         </w:tc>
@@ -13367,8 +13205,8 @@
           <w:numId w:val="99"/>
         </w:numPr>
       </w:pPr>
-      <w:bookmarkStart w:id="21" w:name="_Ref400535747"/>
-      <w:bookmarkStart w:id="22" w:name="_Toc400690487"/>
+      <w:bookmarkStart w:id="22" w:name="_Ref400535747"/>
+      <w:bookmarkStart w:id="23" w:name="_Toc400690487"/>
       <w:r>
         <w:lastRenderedPageBreak/>
         <w:t>Password Table: Inserting illegitimate data into the password table (Cont’d)</w:t>
@@ -13815,8 +13653,8 @@
         <w:lastRenderedPageBreak/>
         <w:t>Password Table: Deleting records from the password table</w:t>
       </w:r>
-      <w:bookmarkEnd w:id="21"/>
       <w:bookmarkEnd w:id="22"/>
+      <w:bookmarkEnd w:id="23"/>
     </w:p>
     <w:tbl>
       <w:tblPr>
@@ -14261,8 +14099,8 @@
           <w:numId w:val="53"/>
         </w:numPr>
       </w:pPr>
-      <w:bookmarkStart w:id="23" w:name="_Ref400535755"/>
-      <w:bookmarkStart w:id="24" w:name="_Toc400690488"/>
+      <w:bookmarkStart w:id="24" w:name="_Ref400535755"/>
+      <w:bookmarkStart w:id="25" w:name="_Toc400690488"/>
       <w:r>
         <w:lastRenderedPageBreak/>
         <w:t xml:space="preserve">Password Table: </w:t>
@@ -14270,8 +14108,8 @@
       <w:r>
         <w:t>Testing the Constraint on Foreign key</w:t>
       </w:r>
-      <w:bookmarkEnd w:id="23"/>
       <w:bookmarkEnd w:id="24"/>
+      <w:bookmarkEnd w:id="25"/>
     </w:p>
     <w:tbl>
       <w:tblPr>
@@ -14804,12 +14642,12 @@
           <w:numId w:val="53"/>
         </w:numPr>
       </w:pPr>
-      <w:bookmarkStart w:id="25" w:name="_Toc400690489"/>
+      <w:bookmarkStart w:id="26" w:name="_Toc400690489"/>
       <w:r>
         <w:lastRenderedPageBreak/>
         <w:t>Web Application: User Registration</w:t>
       </w:r>
-      <w:bookmarkEnd w:id="25"/>
+      <w:bookmarkEnd w:id="26"/>
       <w:r>
         <w:t xml:space="preserve"> </w:t>
       </w:r>
@@ -15157,15 +14995,7 @@
               </w:numPr>
             </w:pPr>
             <w:r>
-              <w:t>Fill in the username with ‘</w:t>
-            </w:r>
-            <w:proofErr w:type="spellStart"/>
-            <w:r>
-              <w:t>registrationTest</w:t>
-            </w:r>
-            <w:proofErr w:type="spellEnd"/>
-            <w:r>
-              <w:t>’</w:t>
+              <w:t>Fill in the username with ‘registrationTest’</w:t>
             </w:r>
           </w:p>
           <w:p>
@@ -15208,15 +15038,7 @@
               </w:numPr>
             </w:pPr>
             <w:r>
-              <w:t>Fill in the two password fields with ‘</w:t>
-            </w:r>
-            <w:proofErr w:type="spellStart"/>
-            <w:r>
-              <w:t>registrationPassword</w:t>
-            </w:r>
-            <w:proofErr w:type="spellEnd"/>
-            <w:r>
-              <w:t>’</w:t>
+              <w:t>Fill in the two password fields with ‘registrationPassword’</w:t>
             </w:r>
           </w:p>
           <w:p>
@@ -15323,13 +15145,8 @@
               </w:numPr>
             </w:pPr>
             <w:r>
-              <w:t xml:space="preserve">Username = </w:t>
-            </w:r>
-            <w:proofErr w:type="spellStart"/>
-            <w:r>
-              <w:t>registrationTest</w:t>
-            </w:r>
-            <w:proofErr w:type="spellEnd"/>
+              <w:t>Username = registrationTest</w:t>
+            </w:r>
           </w:p>
           <w:p>
             <w:pPr>
@@ -15383,13 +15200,8 @@
               </w:numPr>
             </w:pPr>
             <w:r>
-              <w:t xml:space="preserve">Username = </w:t>
-            </w:r>
-            <w:proofErr w:type="spellStart"/>
-            <w:r>
-              <w:t>registrationTest</w:t>
-            </w:r>
-            <w:proofErr w:type="spellEnd"/>
+              <w:t>Username = registrationTest</w:t>
+            </w:r>
           </w:p>
           <w:p>
             <w:pPr>
@@ -15411,13 +15223,8 @@
                 <w:numId w:val="23"/>
               </w:numPr>
             </w:pPr>
-            <w:proofErr w:type="spellStart"/>
-            <w:r>
-              <w:t>isCurrent</w:t>
-            </w:r>
-            <w:proofErr w:type="spellEnd"/>
-            <w:r>
-              <w:t xml:space="preserve"> = True </w:t>
+            <w:r>
+              <w:t xml:space="preserve">isCurrent = True </w:t>
             </w:r>
           </w:p>
           <w:p/>
@@ -15439,12 +15246,12 @@
           <w:numId w:val="24"/>
         </w:numPr>
       </w:pPr>
-      <w:bookmarkStart w:id="26" w:name="_Toc400690490"/>
+      <w:bookmarkStart w:id="27" w:name="_Toc400690490"/>
       <w:r>
         <w:lastRenderedPageBreak/>
         <w:t>Web Application: User Registration (Cont’d)</w:t>
       </w:r>
-      <w:bookmarkEnd w:id="26"/>
+      <w:bookmarkEnd w:id="27"/>
     </w:p>
     <w:tbl>
       <w:tblPr>
@@ -15985,20 +15792,12 @@
           <w:numId w:val="24"/>
         </w:numPr>
       </w:pPr>
-      <w:bookmarkStart w:id="27" w:name="_Toc400690491"/>
+      <w:bookmarkStart w:id="28" w:name="_Toc400690491"/>
       <w:r>
         <w:lastRenderedPageBreak/>
-        <w:t xml:space="preserve">Web Application: Log </w:t>
-      </w:r>
-      <w:proofErr w:type="gramStart"/>
-      <w:r>
-        <w:t>In</w:t>
-      </w:r>
-      <w:proofErr w:type="gramEnd"/>
-      <w:r>
-        <w:t xml:space="preserve"> Functionality</w:t>
-      </w:r>
-      <w:bookmarkEnd w:id="27"/>
+        <w:t>Web Application: Log In Functionality</w:t>
+      </w:r>
+      <w:bookmarkEnd w:id="28"/>
       <w:r>
         <w:t xml:space="preserve"> </w:t>
       </w:r>
@@ -16348,23 +16147,7 @@
               <w:t xml:space="preserve">Use the </w:t>
             </w:r>
             <w:r>
-              <w:t>username: ‘</w:t>
-            </w:r>
-            <w:proofErr w:type="spellStart"/>
-            <w:r>
-              <w:t>registrationTest</w:t>
-            </w:r>
-            <w:proofErr w:type="spellEnd"/>
-            <w:r>
-              <w:t>’ and password: ‘</w:t>
-            </w:r>
-            <w:proofErr w:type="spellStart"/>
-            <w:r>
-              <w:t>registrationPassword</w:t>
-            </w:r>
-            <w:proofErr w:type="spellEnd"/>
-            <w:r>
-              <w:t>’.</w:t>
+              <w:t>username: ‘registrationTest’ and password: ‘registrationPassword’.</w:t>
             </w:r>
           </w:p>
           <w:p>
@@ -16444,23 +16227,7 @@
               </w:numPr>
             </w:pPr>
             <w:r>
-              <w:t>Use the username: ‘</w:t>
-            </w:r>
-            <w:proofErr w:type="spellStart"/>
-            <w:r>
-              <w:t>registrationTest</w:t>
-            </w:r>
-            <w:proofErr w:type="spellEnd"/>
-            <w:r>
-              <w:t>’ and password: ‘</w:t>
-            </w:r>
-            <w:proofErr w:type="spellStart"/>
-            <w:r>
-              <w:t>registrationPasswords</w:t>
-            </w:r>
-            <w:proofErr w:type="spellEnd"/>
-            <w:r>
-              <w:t>’.</w:t>
+              <w:t>Use the username: ‘registrationTest’ and password: ‘registrationPasswords’.</w:t>
             </w:r>
           </w:p>
           <w:p>
@@ -16536,24 +16303,11 @@
               </w:numPr>
             </w:pPr>
             <w:r>
-              <w:t>Use the username: ‘</w:t>
-            </w:r>
-            <w:proofErr w:type="spellStart"/>
-            <w:r>
-              <w:t>registrationTest</w:t>
-            </w:r>
-            <w:proofErr w:type="spellEnd"/>
-            <w:r>
-              <w:t>’ and password: ‘</w:t>
-            </w:r>
-            <w:proofErr w:type="spellStart"/>
-            <w:r>
-              <w:t>registrationPassword</w:t>
+              <w:t>Use the username: ‘registrationTest’ and password: ‘registrationPassword</w:t>
             </w:r>
             <w:r>
               <w:t>s</w:t>
             </w:r>
-            <w:proofErr w:type="spellEnd"/>
             <w:r>
               <w:t>’.</w:t>
             </w:r>
@@ -16623,7 +16377,7 @@
           <w:numId w:val="24"/>
         </w:numPr>
       </w:pPr>
-      <w:bookmarkStart w:id="28" w:name="_Toc400690492"/>
+      <w:bookmarkStart w:id="29" w:name="_Toc400690492"/>
       <w:r>
         <w:lastRenderedPageBreak/>
         <w:t xml:space="preserve">Web Application: </w:t>
@@ -16631,7 +16385,7 @@
       <w:r>
         <w:t>Account Locked</w:t>
       </w:r>
-      <w:bookmarkEnd w:id="28"/>
+      <w:bookmarkEnd w:id="29"/>
     </w:p>
     <w:tbl>
       <w:tblPr>
@@ -16983,23 +16737,7 @@
               </w:numPr>
             </w:pPr>
             <w:r>
-              <w:t>Use the username: ‘</w:t>
-            </w:r>
-            <w:proofErr w:type="spellStart"/>
-            <w:r>
-              <w:t>registrationTest</w:t>
-            </w:r>
-            <w:proofErr w:type="spellEnd"/>
-            <w:r>
-              <w:t>’ and password: ‘</w:t>
-            </w:r>
-            <w:proofErr w:type="spellStart"/>
-            <w:r>
-              <w:t>registrationPasswords</w:t>
-            </w:r>
-            <w:proofErr w:type="spellEnd"/>
-            <w:r>
-              <w:t>’.</w:t>
+              <w:t>Use the username: ‘registrationTest’ and password: ‘registrationPasswords’.</w:t>
             </w:r>
           </w:p>
           <w:p>
@@ -17118,23 +16856,7 @@
           </w:tcPr>
           <w:p>
             <w:r>
-              <w:t xml:space="preserve">The attribute </w:t>
-            </w:r>
-            <w:proofErr w:type="spellStart"/>
-            <w:r>
-              <w:t>accountLocked</w:t>
-            </w:r>
-            <w:proofErr w:type="spellEnd"/>
-            <w:r>
-              <w:t xml:space="preserve"> for the record with username ‘</w:t>
-            </w:r>
-            <w:proofErr w:type="spellStart"/>
-            <w:r>
-              <w:t>registrationTest</w:t>
-            </w:r>
-            <w:proofErr w:type="spellEnd"/>
-            <w:r>
-              <w:t>’ has switched to TRUE.</w:t>
+              <w:t>The attribute accountLocked for the record with username ‘registrationTest’ has switched to TRUE.</w:t>
             </w:r>
           </w:p>
         </w:tc>
@@ -17270,12 +16992,12 @@
           <w:numId w:val="38"/>
         </w:numPr>
       </w:pPr>
-      <w:bookmarkStart w:id="29" w:name="_Toc400690493"/>
+      <w:bookmarkStart w:id="30" w:name="_Toc400690493"/>
       <w:r>
         <w:lastRenderedPageBreak/>
         <w:t>Web Application: Account Locked (Cont’d)</w:t>
       </w:r>
-      <w:bookmarkEnd w:id="29"/>
+      <w:bookmarkEnd w:id="30"/>
     </w:p>
     <w:tbl>
       <w:tblPr>
@@ -17607,15 +17329,7 @@
               </w:numPr>
             </w:pPr>
             <w:r>
-              <w:t>Type in both of the password fields: ‘</w:t>
-            </w:r>
-            <w:proofErr w:type="spellStart"/>
-            <w:r>
-              <w:t>resetPassword</w:t>
-            </w:r>
-            <w:proofErr w:type="spellEnd"/>
-            <w:r>
-              <w:t>’.</w:t>
+              <w:t>Type in both of the password fields: ‘resetPassword’.</w:t>
             </w:r>
           </w:p>
           <w:p>
@@ -17710,44 +17424,7 @@
           </w:tcPr>
           <w:p>
             <w:r>
-              <w:t>There are two records for username: ‘</w:t>
-            </w:r>
-            <w:proofErr w:type="spellStart"/>
-            <w:r>
-              <w:t>registrationTest</w:t>
-            </w:r>
-            <w:proofErr w:type="spellEnd"/>
-            <w:r>
-              <w:t xml:space="preserve">’. The record with the lower number </w:t>
-            </w:r>
-            <w:proofErr w:type="spellStart"/>
-            <w:proofErr w:type="gramStart"/>
-            <w:r>
-              <w:t>recordId</w:t>
-            </w:r>
-            <w:proofErr w:type="spellEnd"/>
-            <w:r>
-              <w:t>,</w:t>
-            </w:r>
-            <w:proofErr w:type="gramEnd"/>
-            <w:r>
-              <w:t xml:space="preserve"> has its attribute </w:t>
-            </w:r>
-            <w:proofErr w:type="spellStart"/>
-            <w:r>
-              <w:t>isCurrent</w:t>
-            </w:r>
-            <w:proofErr w:type="spellEnd"/>
-            <w:r>
-              <w:t xml:space="preserve"> set to FALSE and the other has its </w:t>
-            </w:r>
-            <w:proofErr w:type="spellStart"/>
-            <w:r>
-              <w:t>isCurrent</w:t>
-            </w:r>
-            <w:proofErr w:type="spellEnd"/>
-            <w:r>
-              <w:t xml:space="preserve"> attribute set to TRUE. </w:t>
+              <w:t xml:space="preserve">There are two records for username: ‘registrationTest’. The record with the lower number recordId, has its attribute isCurrent set to FALSE and the other has its isCurrent attribute set to TRUE. </w:t>
             </w:r>
           </w:p>
         </w:tc>
@@ -17801,23 +17478,10 @@
               </w:numPr>
             </w:pPr>
             <w:r>
-              <w:t>Use the username: ‘</w:t>
-            </w:r>
-            <w:proofErr w:type="spellStart"/>
-            <w:r>
-              <w:t>registrationTest</w:t>
-            </w:r>
-            <w:proofErr w:type="spellEnd"/>
-            <w:r>
-              <w:t>’ and password: ‘</w:t>
-            </w:r>
-            <w:proofErr w:type="spellStart"/>
-            <w:r>
-              <w:t>resetPassword</w:t>
-            </w:r>
-            <w:proofErr w:type="spellEnd"/>
-            <w:r>
-              <w:t>’</w:t>
+              <w:t>Use the username: ‘registrationTest’ and password: ‘</w:t>
+            </w:r>
+            <w:r>
+              <w:t>resetPassword’</w:t>
             </w:r>
             <w:r>
               <w:t>.</w:t>
@@ -17878,12 +17542,12 @@
           <w:numId w:val="24"/>
         </w:numPr>
       </w:pPr>
-      <w:bookmarkStart w:id="30" w:name="_Toc400690494"/>
+      <w:bookmarkStart w:id="31" w:name="_Toc400690494"/>
       <w:r>
         <w:lastRenderedPageBreak/>
         <w:t>Web Application: Forgot Password</w:t>
       </w:r>
-      <w:bookmarkEnd w:id="30"/>
+      <w:bookmarkEnd w:id="31"/>
     </w:p>
     <w:tbl>
       <w:tblPr>
@@ -18303,15 +17967,7 @@
               </w:numPr>
             </w:pPr>
             <w:r>
-              <w:t>Enter username: ‘</w:t>
-            </w:r>
-            <w:proofErr w:type="spellStart"/>
-            <w:r>
-              <w:t>registrationTest</w:t>
-            </w:r>
-            <w:proofErr w:type="spellEnd"/>
-            <w:r>
-              <w:t xml:space="preserve">’ </w:t>
+              <w:t xml:space="preserve">Enter username: ‘registrationTest’ </w:t>
             </w:r>
             <w:r>
               <w:t>, email, dob, new pass, confirm new pass</w:t>
@@ -18521,15 +18177,7 @@
               </w:numPr>
             </w:pPr>
             <w:r>
-              <w:t>Type in both of the password fields: ‘</w:t>
-            </w:r>
-            <w:proofErr w:type="spellStart"/>
-            <w:r>
-              <w:t>forgotPassword</w:t>
-            </w:r>
-            <w:proofErr w:type="spellEnd"/>
-            <w:r>
-              <w:t>’.</w:t>
+              <w:t>Type in both of the password fields: ‘forgotPassword’.</w:t>
             </w:r>
           </w:p>
           <w:p>
@@ -18575,12 +18223,12 @@
           <w:numId w:val="44"/>
         </w:numPr>
       </w:pPr>
-      <w:bookmarkStart w:id="31" w:name="_Toc400690495"/>
+      <w:bookmarkStart w:id="32" w:name="_Toc400690495"/>
       <w:r>
         <w:lastRenderedPageBreak/>
         <w:t>Web Application: Forgot Password (Cont’d)</w:t>
       </w:r>
-      <w:bookmarkEnd w:id="31"/>
+      <w:bookmarkEnd w:id="32"/>
     </w:p>
     <w:p/>
     <w:p/>
@@ -18950,47 +18598,7 @@
           </w:tcPr>
           <w:p>
             <w:r>
-              <w:t>There are four records for username: ‘</w:t>
-            </w:r>
-            <w:proofErr w:type="spellStart"/>
-            <w:r>
-              <w:t>registrationTest</w:t>
-            </w:r>
-            <w:proofErr w:type="spellEnd"/>
-            <w:r>
-              <w:t xml:space="preserve">’. All but the record with the highest number </w:t>
-            </w:r>
-            <w:proofErr w:type="spellStart"/>
-            <w:r>
-              <w:t>recordID</w:t>
-            </w:r>
-            <w:proofErr w:type="spellEnd"/>
-            <w:r>
-              <w:t xml:space="preserve">, have their attribute </w:t>
-            </w:r>
-            <w:proofErr w:type="spellStart"/>
-            <w:r>
-              <w:t>isCurrent</w:t>
-            </w:r>
-            <w:proofErr w:type="spellEnd"/>
-            <w:r>
-              <w:t xml:space="preserve"> set to FALSE and the highest number </w:t>
-            </w:r>
-            <w:proofErr w:type="spellStart"/>
-            <w:r>
-              <w:t>recordId</w:t>
-            </w:r>
-            <w:proofErr w:type="spellEnd"/>
-            <w:r>
-              <w:t xml:space="preserve"> has its </w:t>
-            </w:r>
-            <w:proofErr w:type="spellStart"/>
-            <w:r>
-              <w:t>isCurrent</w:t>
-            </w:r>
-            <w:proofErr w:type="spellEnd"/>
-            <w:r>
-              <w:t xml:space="preserve"> attribute set to TRUE. </w:t>
+              <w:t xml:space="preserve">There are four records for username: ‘registrationTest’. All but the record with the highest number recordID, have their attribute isCurrent set to FALSE and the highest number recordId has its isCurrent attribute set to TRUE. </w:t>
             </w:r>
           </w:p>
         </w:tc>
@@ -19048,23 +18656,7 @@
               </w:numPr>
             </w:pPr>
             <w:r>
-              <w:t>Use the username: ‘</w:t>
-            </w:r>
-            <w:proofErr w:type="spellStart"/>
-            <w:r>
-              <w:t>registrationTest</w:t>
-            </w:r>
-            <w:proofErr w:type="spellEnd"/>
-            <w:r>
-              <w:t>’ and password: ‘</w:t>
-            </w:r>
-            <w:proofErr w:type="spellStart"/>
-            <w:r>
-              <w:t>forgotPassword</w:t>
-            </w:r>
-            <w:proofErr w:type="spellEnd"/>
-            <w:r>
-              <w:t>.</w:t>
+              <w:t>Use the username: ‘registrationTest’ and password: ‘forgotPassword.</w:t>
             </w:r>
           </w:p>
           <w:p>
@@ -19144,15 +18736,7 @@
               </w:numPr>
             </w:pPr>
             <w:r>
-              <w:t>Use the username: ‘</w:t>
-            </w:r>
-            <w:proofErr w:type="spellStart"/>
-            <w:r>
-              <w:t>registrationTest</w:t>
-            </w:r>
-            <w:proofErr w:type="spellEnd"/>
-            <w:r>
-              <w:t>’ and password: ’registration password’.</w:t>
+              <w:t>Use the username: ‘registrationTest’ and password: ’registration password’.</w:t>
             </w:r>
           </w:p>
           <w:p>
@@ -19204,12 +18788,12 @@
           <w:numId w:val="44"/>
         </w:numPr>
       </w:pPr>
-      <w:bookmarkStart w:id="32" w:name="_Toc400690496"/>
+      <w:bookmarkStart w:id="33" w:name="_Toc400690496"/>
       <w:r>
         <w:lastRenderedPageBreak/>
         <w:t>ORM Testing: Inserting legitimate data into the client table</w:t>
       </w:r>
-      <w:bookmarkEnd w:id="32"/>
+      <w:bookmarkEnd w:id="33"/>
     </w:p>
     <w:tbl>
       <w:tblPr>
@@ -19572,12 +19156,12 @@
           <w:numId w:val="44"/>
         </w:numPr>
       </w:pPr>
-      <w:bookmarkStart w:id="33" w:name="_Toc400690497"/>
+      <w:bookmarkStart w:id="34" w:name="_Toc400690497"/>
       <w:r>
         <w:lastRenderedPageBreak/>
         <w:t>ORM Testing: Inserting data that is too long into the client table</w:t>
       </w:r>
-      <w:bookmarkEnd w:id="33"/>
+      <w:bookmarkEnd w:id="34"/>
     </w:p>
     <w:tbl>
       <w:tblPr>
@@ -20130,12 +19714,12 @@
       <w:r>
         <w:br w:type="page"/>
       </w:r>
-      <w:bookmarkStart w:id="34" w:name="_Toc400690498"/>
+      <w:bookmarkStart w:id="35" w:name="_Toc400690498"/>
       <w:r>
         <w:lastRenderedPageBreak/>
         <w:t>ORM Testing: Inserting data that is too long into the client table (Cont’d)</w:t>
       </w:r>
-      <w:bookmarkEnd w:id="34"/>
+      <w:bookmarkEnd w:id="35"/>
     </w:p>
     <w:tbl>
       <w:tblPr>
@@ -20546,12 +20130,12 @@
           <w:numId w:val="44"/>
         </w:numPr>
       </w:pPr>
-      <w:bookmarkStart w:id="35" w:name="_Toc400690499"/>
+      <w:bookmarkStart w:id="36" w:name="_Toc400690499"/>
       <w:r>
         <w:lastRenderedPageBreak/>
         <w:t>ORM Testing: Executing an insert command on the client table with data missing</w:t>
       </w:r>
-      <w:bookmarkEnd w:id="35"/>
+      <w:bookmarkEnd w:id="36"/>
     </w:p>
     <w:tbl>
       <w:tblPr>
@@ -21129,12 +20713,12 @@
           <w:numId w:val="68"/>
         </w:numPr>
       </w:pPr>
-      <w:bookmarkStart w:id="36" w:name="_Toc400690500"/>
+      <w:bookmarkStart w:id="37" w:name="_Toc400690500"/>
       <w:r>
         <w:lastRenderedPageBreak/>
         <w:t>ORM Testing: Executing an insert command on the client table with data missing (Cont’d)</w:t>
       </w:r>
-      <w:bookmarkEnd w:id="36"/>
+      <w:bookmarkEnd w:id="37"/>
     </w:p>
     <w:tbl>
       <w:tblPr>
@@ -21560,12 +21144,12 @@
           <w:numId w:val="44"/>
         </w:numPr>
       </w:pPr>
-      <w:bookmarkStart w:id="37" w:name="_Toc400690501"/>
+      <w:bookmarkStart w:id="38" w:name="_Toc400690501"/>
       <w:r>
         <w:lastRenderedPageBreak/>
         <w:t>ORM Testing: Deleting records from the client table</w:t>
       </w:r>
-      <w:bookmarkEnd w:id="37"/>
+      <w:bookmarkEnd w:id="38"/>
       <w:r>
         <w:t xml:space="preserve"> </w:t>
       </w:r>
@@ -21978,12 +21562,12 @@
           <w:numId w:val="44"/>
         </w:numPr>
       </w:pPr>
-      <w:bookmarkStart w:id="38" w:name="_Toc400690502"/>
+      <w:bookmarkStart w:id="39" w:name="_Toc400690502"/>
       <w:r>
         <w:lastRenderedPageBreak/>
         <w:t>ORM Testing: Update the data for a given record in the client table</w:t>
       </w:r>
-      <w:bookmarkEnd w:id="38"/>
+      <w:bookmarkEnd w:id="39"/>
     </w:p>
     <w:tbl>
       <w:tblPr>
@@ -22535,12 +22119,12 @@
       <w:r>
         <w:br w:type="page"/>
       </w:r>
-      <w:bookmarkStart w:id="39" w:name="_Toc400690503"/>
+      <w:bookmarkStart w:id="40" w:name="_Toc400690503"/>
       <w:r>
         <w:lastRenderedPageBreak/>
         <w:t>ORM Testing: Update the data for a given record in the client table (Cont’d)</w:t>
       </w:r>
-      <w:bookmarkEnd w:id="39"/>
+      <w:bookmarkEnd w:id="40"/>
     </w:p>
     <w:tbl>
       <w:tblPr>
@@ -23044,12 +22628,12 @@
       <w:r>
         <w:br w:type="page"/>
       </w:r>
-      <w:bookmarkStart w:id="40" w:name="_Toc400690504"/>
+      <w:bookmarkStart w:id="41" w:name="_Toc400690504"/>
       <w:r>
         <w:lastRenderedPageBreak/>
         <w:t>ORM Testing: Inserting legitimate data into the password table</w:t>
       </w:r>
-      <w:bookmarkEnd w:id="40"/>
+      <w:bookmarkEnd w:id="41"/>
       <w:r>
         <w:t xml:space="preserve"> </w:t>
       </w:r>
@@ -23415,12 +22999,12 @@
           <w:numId w:val="44"/>
         </w:numPr>
       </w:pPr>
-      <w:bookmarkStart w:id="41" w:name="_Toc400690505"/>
+      <w:bookmarkStart w:id="42" w:name="_Toc400690505"/>
       <w:r>
         <w:lastRenderedPageBreak/>
         <w:t>ORM Testing: Inserting illegitimate data into the password table</w:t>
       </w:r>
-      <w:bookmarkEnd w:id="41"/>
+      <w:bookmarkEnd w:id="42"/>
       <w:r>
         <w:t xml:space="preserve"> </w:t>
       </w:r>
@@ -23871,7 +23455,7 @@
     <w:p>
       <w:pPr>
         <w:sectPr>
-          <w:footerReference w:type="first" r:id="rId12"/>
+          <w:footerReference w:type="first" r:id="rId13"/>
           <w:pgSz w:w="16838" w:h="11906" w:orient="landscape"/>
           <w:pgMar w:top="1440" w:right="1440" w:bottom="1440" w:left="1440" w:header="708" w:footer="708" w:gutter="0"/>
           <w:cols w:space="708"/>
@@ -23888,7 +23472,7 @@
           <w:numId w:val="44"/>
         </w:numPr>
       </w:pPr>
-      <w:bookmarkStart w:id="42" w:name="_Toc400690506"/>
+      <w:bookmarkStart w:id="43" w:name="_Toc400690506"/>
       <w:r>
         <w:lastRenderedPageBreak/>
         <w:t xml:space="preserve">ORM Testing: </w:t>
@@ -23896,7 +23480,7 @@
       <w:r>
         <w:t>Deleting records from the password table</w:t>
       </w:r>
-      <w:bookmarkEnd w:id="42"/>
+      <w:bookmarkEnd w:id="43"/>
     </w:p>
     <w:tbl>
       <w:tblPr>
@@ -24304,9 +23888,7 @@
       <w:r>
         <w:br w:type="page"/>
       </w:r>
-      <w:bookmarkStart w:id="43" w:name="_Toc400690507"/>
-      <w:bookmarkStart w:id="44" w:name="_GoBack"/>
-      <w:bookmarkEnd w:id="44"/>
+      <w:bookmarkStart w:id="44" w:name="_Toc400690507"/>
       <w:r>
         <w:lastRenderedPageBreak/>
         <w:t xml:space="preserve">ORM Testing: </w:t>
@@ -24314,7 +23896,7 @@
       <w:r>
         <w:t>Testing the Constraint on Foreign key</w:t>
       </w:r>
-      <w:bookmarkEnd w:id="43"/>
+      <w:bookmarkEnd w:id="44"/>
     </w:p>
     <w:tbl>
       <w:tblPr>
@@ -24814,37 +24396,8 @@
       <w:r>
         <w:t xml:space="preserve">, </w:t>
       </w:r>
-      <w:proofErr w:type="spellStart"/>
-      <w:r>
-        <w:t>firstName</w:t>
-      </w:r>
-      <w:proofErr w:type="spellEnd"/>
-      <w:r>
-        <w:t xml:space="preserve">, surname, </w:t>
-      </w:r>
-      <w:proofErr w:type="gramStart"/>
-      <w:r>
-        <w:t>dob</w:t>
-      </w:r>
-      <w:proofErr w:type="gramEnd"/>
-      <w:r>
-        <w:t xml:space="preserve">, </w:t>
-      </w:r>
-      <w:proofErr w:type="spellStart"/>
-      <w:r>
-        <w:t>isMale</w:t>
-      </w:r>
-      <w:proofErr w:type="spellEnd"/>
-      <w:r>
-        <w:t xml:space="preserve">, </w:t>
-      </w:r>
-      <w:proofErr w:type="spellStart"/>
-      <w:r>
-        <w:t>isCarer</w:t>
-      </w:r>
-      <w:proofErr w:type="spellEnd"/>
-      <w:r>
-        <w:t xml:space="preserve">, </w:t>
+      <w:r>
+        <w:t xml:space="preserve">firstName, surname, dob, isMale, isCarer, </w:t>
       </w:r>
       <w:r>
         <w:t>email)</w:t>
@@ -24925,39 +24478,7 @@
         <w:ind w:left="360"/>
       </w:pPr>
       <w:r>
-        <w:t xml:space="preserve">INSERT INTO client (username, </w:t>
-      </w:r>
-      <w:proofErr w:type="spellStart"/>
-      <w:r>
-        <w:t>firstName</w:t>
-      </w:r>
-      <w:proofErr w:type="spellEnd"/>
-      <w:r>
-        <w:t xml:space="preserve">, surname, </w:t>
-      </w:r>
-      <w:proofErr w:type="gramStart"/>
-      <w:r>
-        <w:t>dob</w:t>
-      </w:r>
-      <w:proofErr w:type="gramEnd"/>
-      <w:r>
-        <w:t xml:space="preserve">, </w:t>
-      </w:r>
-      <w:proofErr w:type="spellStart"/>
-      <w:r>
-        <w:t>isMale</w:t>
-      </w:r>
-      <w:proofErr w:type="spellEnd"/>
-      <w:r>
-        <w:t xml:space="preserve">, </w:t>
-      </w:r>
-      <w:proofErr w:type="spellStart"/>
-      <w:r>
-        <w:t>isCarer</w:t>
-      </w:r>
-      <w:proofErr w:type="spellEnd"/>
-      <w:r>
-        <w:t>, email)</w:t>
+        <w:t>INSERT INTO client (username, firstName, surname, dob, isMale, isCarer, email)</w:t>
       </w:r>
     </w:p>
     <w:p>
@@ -24978,21 +24499,7 @@
         <w:rPr>
           <w:lang w:val="fr-FR"/>
         </w:rPr>
-        <w:t>S (‘</w:t>
-      </w:r>
-      <w:proofErr w:type="spellStart"/>
-      <w:r>
-        <w:rPr>
-          <w:lang w:val="fr-FR"/>
-        </w:rPr>
-        <w:t>testtesttesttesttesttestte</w:t>
-      </w:r>
-      <w:proofErr w:type="spellEnd"/>
-      <w:r>
-        <w:rPr>
-          <w:lang w:val="fr-FR"/>
-        </w:rPr>
-        <w:t>’</w:t>
+        <w:t>S (‘testtesttesttesttesttestte’</w:t>
       </w:r>
       <w:r>
         <w:rPr>
@@ -25053,39 +24560,7 @@
         <w:ind w:left="360"/>
       </w:pPr>
       <w:r>
-        <w:t xml:space="preserve">INSERT INTO client (username, </w:t>
-      </w:r>
-      <w:proofErr w:type="spellStart"/>
-      <w:r>
-        <w:t>firstName</w:t>
-      </w:r>
-      <w:proofErr w:type="spellEnd"/>
-      <w:r>
-        <w:t xml:space="preserve">, surname, </w:t>
-      </w:r>
-      <w:proofErr w:type="gramStart"/>
-      <w:r>
-        <w:t>dob</w:t>
-      </w:r>
-      <w:proofErr w:type="gramEnd"/>
-      <w:r>
-        <w:t xml:space="preserve">, </w:t>
-      </w:r>
-      <w:proofErr w:type="spellStart"/>
-      <w:r>
-        <w:t>isMale</w:t>
-      </w:r>
-      <w:proofErr w:type="spellEnd"/>
-      <w:r>
-        <w:t xml:space="preserve">, </w:t>
-      </w:r>
-      <w:proofErr w:type="spellStart"/>
-      <w:r>
-        <w:t>isCarer</w:t>
-      </w:r>
-      <w:proofErr w:type="spellEnd"/>
-      <w:r>
-        <w:t>, email)</w:t>
+        <w:t>INSERT INTO client (username, firstName, surname, dob, isMale, isCarer, email)</w:t>
       </w:r>
     </w:p>
     <w:p>
@@ -25152,39 +24627,7 @@
         <w:ind w:left="360"/>
       </w:pPr>
       <w:r>
-        <w:t xml:space="preserve">INSERT INTO client (username, </w:t>
-      </w:r>
-      <w:proofErr w:type="spellStart"/>
-      <w:r>
-        <w:t>firstName</w:t>
-      </w:r>
-      <w:proofErr w:type="spellEnd"/>
-      <w:r>
-        <w:t xml:space="preserve">, surname, </w:t>
-      </w:r>
-      <w:proofErr w:type="gramStart"/>
-      <w:r>
-        <w:t>dob</w:t>
-      </w:r>
-      <w:proofErr w:type="gramEnd"/>
-      <w:r>
-        <w:t xml:space="preserve">, </w:t>
-      </w:r>
-      <w:proofErr w:type="spellStart"/>
-      <w:r>
-        <w:t>isMale</w:t>
-      </w:r>
-      <w:proofErr w:type="spellEnd"/>
-      <w:r>
-        <w:t xml:space="preserve">, </w:t>
-      </w:r>
-      <w:proofErr w:type="spellStart"/>
-      <w:r>
-        <w:t>isCarer</w:t>
-      </w:r>
-      <w:proofErr w:type="spellEnd"/>
-      <w:r>
-        <w:t>, email)</w:t>
+        <w:t>INSERT INTO client (username, firstName, surname, dob, isMale, isCarer, email)</w:t>
       </w:r>
     </w:p>
     <w:p>
@@ -25263,39 +24706,7 @@
         <w:ind w:left="360"/>
       </w:pPr>
       <w:r>
-        <w:t xml:space="preserve">INSERT INTO client (username, </w:t>
-      </w:r>
-      <w:proofErr w:type="spellStart"/>
-      <w:r>
-        <w:t>firstName</w:t>
-      </w:r>
-      <w:proofErr w:type="spellEnd"/>
-      <w:r>
-        <w:t xml:space="preserve">, surname, </w:t>
-      </w:r>
-      <w:proofErr w:type="gramStart"/>
-      <w:r>
-        <w:t>dob</w:t>
-      </w:r>
-      <w:proofErr w:type="gramEnd"/>
-      <w:r>
-        <w:t xml:space="preserve">, </w:t>
-      </w:r>
-      <w:proofErr w:type="spellStart"/>
-      <w:r>
-        <w:t>isMale</w:t>
-      </w:r>
-      <w:proofErr w:type="spellEnd"/>
-      <w:r>
-        <w:t xml:space="preserve">, </w:t>
-      </w:r>
-      <w:proofErr w:type="spellStart"/>
-      <w:r>
-        <w:t>isCarer</w:t>
-      </w:r>
-      <w:proofErr w:type="spellEnd"/>
-      <w:r>
-        <w:t>, email)</w:t>
+        <w:t>INSERT INTO client (username, firstName, surname, dob, isMale, isCarer, email)</w:t>
       </w:r>
     </w:p>
     <w:p>
@@ -25362,39 +24773,7 @@
         <w:ind w:left="360"/>
       </w:pPr>
       <w:r>
-        <w:t xml:space="preserve">INSERT INTO client (username, </w:t>
-      </w:r>
-      <w:proofErr w:type="spellStart"/>
-      <w:r>
-        <w:t>firstName</w:t>
-      </w:r>
-      <w:proofErr w:type="spellEnd"/>
-      <w:r>
-        <w:t xml:space="preserve">, surname, </w:t>
-      </w:r>
-      <w:proofErr w:type="gramStart"/>
-      <w:r>
-        <w:t>dob</w:t>
-      </w:r>
-      <w:proofErr w:type="gramEnd"/>
-      <w:r>
-        <w:t xml:space="preserve">, </w:t>
-      </w:r>
-      <w:proofErr w:type="spellStart"/>
-      <w:r>
-        <w:t>isMale</w:t>
-      </w:r>
-      <w:proofErr w:type="spellEnd"/>
-      <w:r>
-        <w:t xml:space="preserve">, </w:t>
-      </w:r>
-      <w:proofErr w:type="spellStart"/>
-      <w:r>
-        <w:t>isCarer</w:t>
-      </w:r>
-      <w:proofErr w:type="spellEnd"/>
-      <w:r>
-        <w:t>, email)</w:t>
+        <w:t>INSERT INTO client (username, firstName, surname, dob, isMale, isCarer, email)</w:t>
       </w:r>
     </w:p>
     <w:p>
@@ -25479,39 +24858,7 @@
         <w:ind w:left="360"/>
       </w:pPr>
       <w:r>
-        <w:t xml:space="preserve">INSERT INTO client (username, </w:t>
-      </w:r>
-      <w:proofErr w:type="spellStart"/>
-      <w:r>
-        <w:t>firstName</w:t>
-      </w:r>
-      <w:proofErr w:type="spellEnd"/>
-      <w:r>
-        <w:t xml:space="preserve">, surname, </w:t>
-      </w:r>
-      <w:proofErr w:type="gramStart"/>
-      <w:r>
-        <w:t>dob</w:t>
-      </w:r>
-      <w:proofErr w:type="gramEnd"/>
-      <w:r>
-        <w:t xml:space="preserve">, </w:t>
-      </w:r>
-      <w:proofErr w:type="spellStart"/>
-      <w:r>
-        <w:t>isMale</w:t>
-      </w:r>
-      <w:proofErr w:type="spellEnd"/>
-      <w:r>
-        <w:t xml:space="preserve">, </w:t>
-      </w:r>
-      <w:proofErr w:type="spellStart"/>
-      <w:r>
-        <w:t>isCarer</w:t>
-      </w:r>
-      <w:proofErr w:type="spellEnd"/>
-      <w:r>
-        <w:t>, email)</w:t>
+        <w:t>INSERT INTO client (username, firstName, surname, dob, isMale, isCarer, email)</w:t>
       </w:r>
     </w:p>
     <w:p>
@@ -25596,39 +24943,7 @@
         <w:ind w:left="360"/>
       </w:pPr>
       <w:r>
-        <w:t xml:space="preserve">INSERT INTO client (username, </w:t>
-      </w:r>
-      <w:proofErr w:type="spellStart"/>
-      <w:r>
-        <w:t>firstName</w:t>
-      </w:r>
-      <w:proofErr w:type="spellEnd"/>
-      <w:r>
-        <w:t xml:space="preserve">, surname, </w:t>
-      </w:r>
-      <w:proofErr w:type="gramStart"/>
-      <w:r>
-        <w:t>dob</w:t>
-      </w:r>
-      <w:proofErr w:type="gramEnd"/>
-      <w:r>
-        <w:t xml:space="preserve">, </w:t>
-      </w:r>
-      <w:proofErr w:type="spellStart"/>
-      <w:r>
-        <w:t>isMale</w:t>
-      </w:r>
-      <w:proofErr w:type="spellEnd"/>
-      <w:r>
-        <w:t xml:space="preserve">, </w:t>
-      </w:r>
-      <w:proofErr w:type="spellStart"/>
-      <w:r>
-        <w:t>isCarer</w:t>
-      </w:r>
-      <w:proofErr w:type="spellEnd"/>
-      <w:r>
-        <w:t>, email)</w:t>
+        <w:t>INSERT INTO client (username, firstName, surname, dob, isMale, isCarer, email)</w:t>
       </w:r>
     </w:p>
     <w:p>
@@ -25731,39 +25046,7 @@
         <w:ind w:left="360"/>
       </w:pPr>
       <w:r>
-        <w:t xml:space="preserve">INSERT INTO client (username, </w:t>
-      </w:r>
-      <w:proofErr w:type="spellStart"/>
-      <w:r>
-        <w:t>firstName</w:t>
-      </w:r>
-      <w:proofErr w:type="spellEnd"/>
-      <w:r>
-        <w:t xml:space="preserve">, surname, </w:t>
-      </w:r>
-      <w:proofErr w:type="gramStart"/>
-      <w:r>
-        <w:t>dob</w:t>
-      </w:r>
-      <w:proofErr w:type="gramEnd"/>
-      <w:r>
-        <w:t xml:space="preserve">, </w:t>
-      </w:r>
-      <w:proofErr w:type="spellStart"/>
-      <w:r>
-        <w:t>isMale</w:t>
-      </w:r>
-      <w:proofErr w:type="spellEnd"/>
-      <w:r>
-        <w:t xml:space="preserve">, </w:t>
-      </w:r>
-      <w:proofErr w:type="spellStart"/>
-      <w:r>
-        <w:t>isCarer</w:t>
-      </w:r>
-      <w:proofErr w:type="spellEnd"/>
-      <w:r>
-        <w:t>, email)</w:t>
+        <w:t>INSERT INTO client (username, firstName, surname, dob, isMale, isCarer, email)</w:t>
       </w:r>
     </w:p>
     <w:p>
@@ -25807,39 +25090,7 @@
         <w:ind w:left="360"/>
       </w:pPr>
       <w:r>
-        <w:t xml:space="preserve">INSERT INTO client (username, </w:t>
-      </w:r>
-      <w:proofErr w:type="spellStart"/>
-      <w:r>
-        <w:t>firstName</w:t>
-      </w:r>
-      <w:proofErr w:type="spellEnd"/>
-      <w:r>
-        <w:t xml:space="preserve">, surname, </w:t>
-      </w:r>
-      <w:proofErr w:type="gramStart"/>
-      <w:r>
-        <w:t>dob</w:t>
-      </w:r>
-      <w:proofErr w:type="gramEnd"/>
-      <w:r>
-        <w:t xml:space="preserve">, </w:t>
-      </w:r>
-      <w:proofErr w:type="spellStart"/>
-      <w:r>
-        <w:t>isMale</w:t>
-      </w:r>
-      <w:proofErr w:type="spellEnd"/>
-      <w:r>
-        <w:t xml:space="preserve">, </w:t>
-      </w:r>
-      <w:proofErr w:type="spellStart"/>
-      <w:r>
-        <w:t>isCarer</w:t>
-      </w:r>
-      <w:proofErr w:type="spellEnd"/>
-      <w:r>
-        <w:t>, email)</w:t>
+        <w:t>INSERT INTO client (username, firstName, surname, dob, isMale, isCarer, email)</w:t>
       </w:r>
     </w:p>
     <w:p>
@@ -25883,39 +25134,7 @@
         <w:ind w:left="360"/>
       </w:pPr>
       <w:r>
-        <w:t xml:space="preserve">INSERT INTO client (username, </w:t>
-      </w:r>
-      <w:proofErr w:type="spellStart"/>
-      <w:r>
-        <w:t>firstName</w:t>
-      </w:r>
-      <w:proofErr w:type="spellEnd"/>
-      <w:r>
-        <w:t xml:space="preserve">, surname, </w:t>
-      </w:r>
-      <w:proofErr w:type="gramStart"/>
-      <w:r>
-        <w:t>dob</w:t>
-      </w:r>
-      <w:proofErr w:type="gramEnd"/>
-      <w:r>
-        <w:t xml:space="preserve">, </w:t>
-      </w:r>
-      <w:proofErr w:type="spellStart"/>
-      <w:r>
-        <w:t>isMale</w:t>
-      </w:r>
-      <w:proofErr w:type="spellEnd"/>
-      <w:r>
-        <w:t xml:space="preserve">, </w:t>
-      </w:r>
-      <w:proofErr w:type="spellStart"/>
-      <w:r>
-        <w:t>isCarer</w:t>
-      </w:r>
-      <w:proofErr w:type="spellEnd"/>
-      <w:r>
-        <w:t>, email)</w:t>
+        <w:t>INSERT INTO client (username, firstName, surname, dob, isMale, isCarer, email)</w:t>
       </w:r>
     </w:p>
     <w:p>
@@ -25959,39 +25178,7 @@
         <w:ind w:left="360"/>
       </w:pPr>
       <w:r>
-        <w:t xml:space="preserve">INSERT INTO client (username, </w:t>
-      </w:r>
-      <w:proofErr w:type="spellStart"/>
-      <w:r>
-        <w:t>firstName</w:t>
-      </w:r>
-      <w:proofErr w:type="spellEnd"/>
-      <w:r>
-        <w:t xml:space="preserve">, surname, </w:t>
-      </w:r>
-      <w:proofErr w:type="gramStart"/>
-      <w:r>
-        <w:t>dob</w:t>
-      </w:r>
-      <w:proofErr w:type="gramEnd"/>
-      <w:r>
-        <w:t xml:space="preserve">, </w:t>
-      </w:r>
-      <w:proofErr w:type="spellStart"/>
-      <w:r>
-        <w:t>isMale</w:t>
-      </w:r>
-      <w:proofErr w:type="spellEnd"/>
-      <w:r>
-        <w:t xml:space="preserve">, </w:t>
-      </w:r>
-      <w:proofErr w:type="spellStart"/>
-      <w:r>
-        <w:t>isCarer</w:t>
-      </w:r>
-      <w:proofErr w:type="spellEnd"/>
-      <w:r>
-        <w:t>, email)</w:t>
+        <w:t>INSERT INTO client (username, firstName, surname, dob, isMale, isCarer, email)</w:t>
       </w:r>
     </w:p>
     <w:p>
@@ -26044,39 +25231,7 @@
         <w:ind w:left="360"/>
       </w:pPr>
       <w:r>
-        <w:t xml:space="preserve">INSERT INTO client (username, </w:t>
-      </w:r>
-      <w:proofErr w:type="spellStart"/>
-      <w:r>
-        <w:t>firstName</w:t>
-      </w:r>
-      <w:proofErr w:type="spellEnd"/>
-      <w:r>
-        <w:t xml:space="preserve">, surname, </w:t>
-      </w:r>
-      <w:proofErr w:type="gramStart"/>
-      <w:r>
-        <w:t>dob</w:t>
-      </w:r>
-      <w:proofErr w:type="gramEnd"/>
-      <w:r>
-        <w:t xml:space="preserve">, </w:t>
-      </w:r>
-      <w:proofErr w:type="spellStart"/>
-      <w:r>
-        <w:t>isMale</w:t>
-      </w:r>
-      <w:proofErr w:type="spellEnd"/>
-      <w:r>
-        <w:t xml:space="preserve">, </w:t>
-      </w:r>
-      <w:proofErr w:type="spellStart"/>
-      <w:r>
-        <w:t>isCarer</w:t>
-      </w:r>
-      <w:proofErr w:type="spellEnd"/>
-      <w:r>
-        <w:t>, email)</w:t>
+        <w:t>INSERT INTO client (username, firstName, surname, dob, isMale, isCarer, email)</w:t>
       </w:r>
     </w:p>
     <w:p>
@@ -26097,15 +25252,7 @@
         <w:t xml:space="preserve"> </w:t>
       </w:r>
       <w:r>
-        <w:t>‘test’, ’01/01/2001’</w:t>
-      </w:r>
-      <w:proofErr w:type="gramStart"/>
-      <w:r>
-        <w:t>, ,</w:t>
-      </w:r>
-      <w:proofErr w:type="gramEnd"/>
-      <w:r>
-        <w:t xml:space="preserve"> TRUE, ’test@test.com’);</w:t>
+        <w:t>‘test’, ’01/01/2001’, , TRUE, ’test@test.com’);</w:t>
       </w:r>
     </w:p>
     <w:p>
@@ -26125,39 +25272,7 @@
         <w:ind w:left="360"/>
       </w:pPr>
       <w:r>
-        <w:t xml:space="preserve">INSERT INTO client (username, </w:t>
-      </w:r>
-      <w:proofErr w:type="spellStart"/>
-      <w:r>
-        <w:t>firstName</w:t>
-      </w:r>
-      <w:proofErr w:type="spellEnd"/>
-      <w:r>
-        <w:t xml:space="preserve">, surname, </w:t>
-      </w:r>
-      <w:proofErr w:type="gramStart"/>
-      <w:r>
-        <w:t>dob</w:t>
-      </w:r>
-      <w:proofErr w:type="gramEnd"/>
-      <w:r>
-        <w:t xml:space="preserve">, </w:t>
-      </w:r>
-      <w:proofErr w:type="spellStart"/>
-      <w:r>
-        <w:t>isMale</w:t>
-      </w:r>
-      <w:proofErr w:type="spellEnd"/>
-      <w:r>
-        <w:t xml:space="preserve">, </w:t>
-      </w:r>
-      <w:proofErr w:type="spellStart"/>
-      <w:r>
-        <w:t>isCarer</w:t>
-      </w:r>
-      <w:proofErr w:type="spellEnd"/>
-      <w:r>
-        <w:t>, email)</w:t>
+        <w:t>INSERT INTO client (username, firstName, surname, dob, isMale, isCarer, email)</w:t>
       </w:r>
     </w:p>
     <w:p>
@@ -26198,39 +25313,7 @@
         <w:ind w:left="360"/>
       </w:pPr>
       <w:r>
-        <w:t xml:space="preserve">INSERT INTO client (username, </w:t>
-      </w:r>
-      <w:proofErr w:type="spellStart"/>
-      <w:r>
-        <w:t>firstName</w:t>
-      </w:r>
-      <w:proofErr w:type="spellEnd"/>
-      <w:r>
-        <w:t xml:space="preserve">, surname, </w:t>
-      </w:r>
-      <w:proofErr w:type="gramStart"/>
-      <w:r>
-        <w:t>dob</w:t>
-      </w:r>
-      <w:proofErr w:type="gramEnd"/>
-      <w:r>
-        <w:t xml:space="preserve">, </w:t>
-      </w:r>
-      <w:proofErr w:type="spellStart"/>
-      <w:r>
-        <w:t>isMale</w:t>
-      </w:r>
-      <w:proofErr w:type="spellEnd"/>
-      <w:r>
-        <w:t xml:space="preserve">, </w:t>
-      </w:r>
-      <w:proofErr w:type="spellStart"/>
-      <w:r>
-        <w:t>isCarer</w:t>
-      </w:r>
-      <w:proofErr w:type="spellEnd"/>
-      <w:r>
-        <w:t>, email)</w:t>
+        <w:t>INSERT INTO client (username, firstName, surname, dob, isMale, isCarer, email)</w:t>
       </w:r>
     </w:p>
     <w:p>
@@ -26325,39 +25408,7 @@
         <w:ind w:left="360"/>
       </w:pPr>
       <w:r>
-        <w:t xml:space="preserve">INSERT INTO client (username, </w:t>
-      </w:r>
-      <w:proofErr w:type="spellStart"/>
-      <w:r>
-        <w:t>firstName</w:t>
-      </w:r>
-      <w:proofErr w:type="spellEnd"/>
-      <w:r>
-        <w:t xml:space="preserve">, surname, </w:t>
-      </w:r>
-      <w:proofErr w:type="gramStart"/>
-      <w:r>
-        <w:t>dob</w:t>
-      </w:r>
-      <w:proofErr w:type="gramEnd"/>
-      <w:r>
-        <w:t xml:space="preserve">, </w:t>
-      </w:r>
-      <w:proofErr w:type="spellStart"/>
-      <w:r>
-        <w:t>isMale</w:t>
-      </w:r>
-      <w:proofErr w:type="spellEnd"/>
-      <w:r>
-        <w:t xml:space="preserve">, </w:t>
-      </w:r>
-      <w:proofErr w:type="spellStart"/>
-      <w:r>
-        <w:t>isCarer</w:t>
-      </w:r>
-      <w:proofErr w:type="spellEnd"/>
-      <w:r>
-        <w:t>, email)</w:t>
+        <w:t>INSERT INTO client (username, firstName, surname, dob, isMale, isCarer, email)</w:t>
       </w:r>
     </w:p>
     <w:p>
@@ -26475,39 +25526,7 @@
         <w:ind w:left="360"/>
       </w:pPr>
       <w:r>
-        <w:t xml:space="preserve">INSERT INTO client (username, </w:t>
-      </w:r>
-      <w:proofErr w:type="spellStart"/>
-      <w:r>
-        <w:t>firstName</w:t>
-      </w:r>
-      <w:proofErr w:type="spellEnd"/>
-      <w:r>
-        <w:t xml:space="preserve">, surname, </w:t>
-      </w:r>
-      <w:proofErr w:type="gramStart"/>
-      <w:r>
-        <w:t>dob</w:t>
-      </w:r>
-      <w:proofErr w:type="gramEnd"/>
-      <w:r>
-        <w:t xml:space="preserve">, </w:t>
-      </w:r>
-      <w:proofErr w:type="spellStart"/>
-      <w:r>
-        <w:t>isMale</w:t>
-      </w:r>
-      <w:proofErr w:type="spellEnd"/>
-      <w:r>
-        <w:t xml:space="preserve">, </w:t>
-      </w:r>
-      <w:proofErr w:type="spellStart"/>
-      <w:r>
-        <w:t>isCarer</w:t>
-      </w:r>
-      <w:proofErr w:type="spellEnd"/>
-      <w:r>
-        <w:t>, email)</w:t>
+        <w:t>INSERT INTO client (username, firstName, surname, dob, isMale, isCarer, email)</w:t>
       </w:r>
     </w:p>
     <w:p>
@@ -26642,39 +25661,7 @@
         <w:ind w:left="360"/>
       </w:pPr>
       <w:r>
-        <w:t xml:space="preserve">INSERT INTO client (username, </w:t>
-      </w:r>
-      <w:proofErr w:type="spellStart"/>
-      <w:r>
-        <w:t>firstName</w:t>
-      </w:r>
-      <w:proofErr w:type="spellEnd"/>
-      <w:r>
-        <w:t xml:space="preserve">, surname, </w:t>
-      </w:r>
-      <w:proofErr w:type="gramStart"/>
-      <w:r>
-        <w:t>dob</w:t>
-      </w:r>
-      <w:proofErr w:type="gramEnd"/>
-      <w:r>
-        <w:t xml:space="preserve">, </w:t>
-      </w:r>
-      <w:proofErr w:type="spellStart"/>
-      <w:r>
-        <w:t>isMale</w:t>
-      </w:r>
-      <w:proofErr w:type="spellEnd"/>
-      <w:r>
-        <w:t xml:space="preserve">, </w:t>
-      </w:r>
-      <w:proofErr w:type="spellStart"/>
-      <w:r>
-        <w:t>isCarer</w:t>
-      </w:r>
-      <w:proofErr w:type="spellEnd"/>
-      <w:r>
-        <w:t>, email)</w:t>
+        <w:t>INSERT INTO client (username, firstName, surname, dob, isMale, isCarer, email)</w:t>
       </w:r>
     </w:p>
     <w:p>
@@ -26736,15 +25723,7 @@
         <w:ind w:left="360"/>
       </w:pPr>
       <w:r>
-        <w:t>SET username = ‘</w:t>
-      </w:r>
-      <w:proofErr w:type="spellStart"/>
-      <w:r>
-        <w:t>testingUpdate</w:t>
-      </w:r>
-      <w:proofErr w:type="spellEnd"/>
-      <w:r>
-        <w:t>’</w:t>
+        <w:t>SET username = ‘testingUpdate’</w:t>
       </w:r>
     </w:p>
     <w:p>
@@ -26794,39 +25773,7 @@
         <w:ind w:left="360"/>
       </w:pPr>
       <w:r>
-        <w:t xml:space="preserve">INSERT INTO client (username, </w:t>
-      </w:r>
-      <w:proofErr w:type="spellStart"/>
-      <w:r>
-        <w:t>firstName</w:t>
-      </w:r>
-      <w:proofErr w:type="spellEnd"/>
-      <w:r>
-        <w:t xml:space="preserve">, surname, </w:t>
-      </w:r>
-      <w:proofErr w:type="gramStart"/>
-      <w:r>
-        <w:t>dob</w:t>
-      </w:r>
-      <w:proofErr w:type="gramEnd"/>
-      <w:r>
-        <w:t xml:space="preserve">, </w:t>
-      </w:r>
-      <w:proofErr w:type="spellStart"/>
-      <w:r>
-        <w:t>isMale</w:t>
-      </w:r>
-      <w:proofErr w:type="spellEnd"/>
-      <w:r>
-        <w:t xml:space="preserve">, </w:t>
-      </w:r>
-      <w:proofErr w:type="spellStart"/>
-      <w:r>
-        <w:t>isCarer</w:t>
-      </w:r>
-      <w:proofErr w:type="spellEnd"/>
-      <w:r>
-        <w:t>, email)</w:t>
+        <w:t>INSERT INTO client (username, firstName, surname, dob, isMale, isCarer, email)</w:t>
       </w:r>
     </w:p>
     <w:p>
@@ -26883,23 +25830,7 @@
         <w:ind w:left="360"/>
       </w:pPr>
       <w:r>
-        <w:t xml:space="preserve">SET </w:t>
-      </w:r>
-      <w:proofErr w:type="spellStart"/>
-      <w:r>
-        <w:t>firstName</w:t>
-      </w:r>
-      <w:proofErr w:type="spellEnd"/>
-      <w:r>
-        <w:t xml:space="preserve"> = ‘</w:t>
-      </w:r>
-      <w:proofErr w:type="spellStart"/>
-      <w:r>
-        <w:t>testingFirstName</w:t>
-      </w:r>
-      <w:proofErr w:type="spellEnd"/>
-      <w:r>
-        <w:t>’</w:t>
+        <w:t>SET firstName = ‘testingFirstName’</w:t>
       </w:r>
     </w:p>
     <w:p>
@@ -26949,39 +25880,7 @@
         <w:ind w:left="360"/>
       </w:pPr>
       <w:r>
-        <w:t xml:space="preserve">INSERT INTO client (username, </w:t>
-      </w:r>
-      <w:proofErr w:type="spellStart"/>
-      <w:r>
-        <w:t>firstName</w:t>
-      </w:r>
-      <w:proofErr w:type="spellEnd"/>
-      <w:r>
-        <w:t xml:space="preserve">, surname, </w:t>
-      </w:r>
-      <w:proofErr w:type="gramStart"/>
-      <w:r>
-        <w:t>dob</w:t>
-      </w:r>
-      <w:proofErr w:type="gramEnd"/>
-      <w:r>
-        <w:t xml:space="preserve">, </w:t>
-      </w:r>
-      <w:proofErr w:type="spellStart"/>
-      <w:r>
-        <w:t>isMale</w:t>
-      </w:r>
-      <w:proofErr w:type="spellEnd"/>
-      <w:r>
-        <w:t xml:space="preserve">, </w:t>
-      </w:r>
-      <w:proofErr w:type="spellStart"/>
-      <w:r>
-        <w:t>isCarer</w:t>
-      </w:r>
-      <w:proofErr w:type="spellEnd"/>
-      <w:r>
-        <w:t>, email)</w:t>
+        <w:t>INSERT INTO client (username, firstName, surname, dob, isMale, isCarer, email)</w:t>
       </w:r>
     </w:p>
     <w:p>
@@ -27038,15 +25937,7 @@
         <w:ind w:left="360"/>
       </w:pPr>
       <w:r>
-        <w:t>SET surname = ‘</w:t>
-      </w:r>
-      <w:proofErr w:type="spellStart"/>
-      <w:r>
-        <w:t>testingSurname</w:t>
-      </w:r>
-      <w:proofErr w:type="spellEnd"/>
-      <w:r>
-        <w:t>’</w:t>
+        <w:t>SET surname = ‘testingSurname’</w:t>
       </w:r>
     </w:p>
     <w:p>
@@ -27096,39 +25987,7 @@
         <w:ind w:left="360"/>
       </w:pPr>
       <w:r>
-        <w:t xml:space="preserve">INSERT INTO client (username, </w:t>
-      </w:r>
-      <w:proofErr w:type="spellStart"/>
-      <w:r>
-        <w:t>firstName</w:t>
-      </w:r>
-      <w:proofErr w:type="spellEnd"/>
-      <w:r>
-        <w:t xml:space="preserve">, surname, </w:t>
-      </w:r>
-      <w:proofErr w:type="gramStart"/>
-      <w:r>
-        <w:t>dob</w:t>
-      </w:r>
-      <w:proofErr w:type="gramEnd"/>
-      <w:r>
-        <w:t xml:space="preserve">, </w:t>
-      </w:r>
-      <w:proofErr w:type="spellStart"/>
-      <w:r>
-        <w:t>isMale</w:t>
-      </w:r>
-      <w:proofErr w:type="spellEnd"/>
-      <w:r>
-        <w:t xml:space="preserve">, </w:t>
-      </w:r>
-      <w:proofErr w:type="spellStart"/>
-      <w:r>
-        <w:t>isCarer</w:t>
-      </w:r>
-      <w:proofErr w:type="spellEnd"/>
-      <w:r>
-        <w:t>, email)</w:t>
+        <w:t>INSERT INTO client (username, firstName, surname, dob, isMale, isCarer, email)</w:t>
       </w:r>
     </w:p>
     <w:p>
@@ -27185,15 +26044,7 @@
         <w:ind w:left="360"/>
       </w:pPr>
       <w:r>
-        <w:t xml:space="preserve">SET </w:t>
-      </w:r>
-      <w:proofErr w:type="gramStart"/>
-      <w:r>
-        <w:t>dob</w:t>
-      </w:r>
-      <w:proofErr w:type="gramEnd"/>
-      <w:r>
-        <w:t xml:space="preserve"> = ‘03/03/1993’</w:t>
+        <w:t>SET dob = ‘03/03/1993’</w:t>
       </w:r>
     </w:p>
     <w:p>
@@ -27249,39 +26100,7 @@
         <w:ind w:left="360"/>
       </w:pPr>
       <w:r>
-        <w:t xml:space="preserve">INSERT INTO client (username, </w:t>
-      </w:r>
-      <w:proofErr w:type="spellStart"/>
-      <w:r>
-        <w:t>firstName</w:t>
-      </w:r>
-      <w:proofErr w:type="spellEnd"/>
-      <w:r>
-        <w:t xml:space="preserve">, surname, </w:t>
-      </w:r>
-      <w:proofErr w:type="gramStart"/>
-      <w:r>
-        <w:t>dob</w:t>
-      </w:r>
-      <w:proofErr w:type="gramEnd"/>
-      <w:r>
-        <w:t xml:space="preserve">, </w:t>
-      </w:r>
-      <w:proofErr w:type="spellStart"/>
-      <w:r>
-        <w:t>isMale</w:t>
-      </w:r>
-      <w:proofErr w:type="spellEnd"/>
-      <w:r>
-        <w:t xml:space="preserve">, </w:t>
-      </w:r>
-      <w:proofErr w:type="spellStart"/>
-      <w:r>
-        <w:t>isCarer</w:t>
-      </w:r>
-      <w:proofErr w:type="spellEnd"/>
-      <w:r>
-        <w:t>, email)</w:t>
+        <w:t>INSERT INTO client (username, firstName, surname, dob, isMale, isCarer, email)</w:t>
       </w:r>
     </w:p>
     <w:p>
@@ -27338,15 +26157,7 @@
         <w:ind w:left="360"/>
       </w:pPr>
       <w:r>
-        <w:t xml:space="preserve">SET </w:t>
-      </w:r>
-      <w:proofErr w:type="spellStart"/>
-      <w:r>
-        <w:t>isMale</w:t>
-      </w:r>
-      <w:proofErr w:type="spellEnd"/>
-      <w:r>
-        <w:t xml:space="preserve"> = FALSE</w:t>
+        <w:t>SET isMale = FALSE</w:t>
       </w:r>
     </w:p>
     <w:p>
@@ -27396,39 +26207,7 @@
         <w:ind w:left="360"/>
       </w:pPr>
       <w:r>
-        <w:t xml:space="preserve">INSERT INTO client (username, </w:t>
-      </w:r>
-      <w:proofErr w:type="spellStart"/>
-      <w:r>
-        <w:t>firstName</w:t>
-      </w:r>
-      <w:proofErr w:type="spellEnd"/>
-      <w:r>
-        <w:t xml:space="preserve">, surname, </w:t>
-      </w:r>
-      <w:proofErr w:type="gramStart"/>
-      <w:r>
-        <w:t>dob</w:t>
-      </w:r>
-      <w:proofErr w:type="gramEnd"/>
-      <w:r>
-        <w:t xml:space="preserve">, </w:t>
-      </w:r>
-      <w:proofErr w:type="spellStart"/>
-      <w:r>
-        <w:t>isMale</w:t>
-      </w:r>
-      <w:proofErr w:type="spellEnd"/>
-      <w:r>
-        <w:t xml:space="preserve">, </w:t>
-      </w:r>
-      <w:proofErr w:type="spellStart"/>
-      <w:r>
-        <w:t>isCarer</w:t>
-      </w:r>
-      <w:proofErr w:type="spellEnd"/>
-      <w:r>
-        <w:t>, email)</w:t>
+        <w:t>INSERT INTO client (username, firstName, surname, dob, isMale, isCarer, email)</w:t>
       </w:r>
     </w:p>
     <w:p>
@@ -27485,15 +26264,7 @@
         <w:ind w:left="360"/>
       </w:pPr>
       <w:r>
-        <w:t xml:space="preserve">SET </w:t>
-      </w:r>
-      <w:proofErr w:type="spellStart"/>
-      <w:r>
-        <w:t>isCarer</w:t>
-      </w:r>
-      <w:proofErr w:type="spellEnd"/>
-      <w:r>
-        <w:t xml:space="preserve"> = FALSE</w:t>
+        <w:t>SET isCarer = FALSE</w:t>
       </w:r>
     </w:p>
     <w:p>
@@ -27543,39 +26314,7 @@
         <w:ind w:left="360"/>
       </w:pPr>
       <w:r>
-        <w:t xml:space="preserve">INSERT INTO client (username, </w:t>
-      </w:r>
-      <w:proofErr w:type="spellStart"/>
-      <w:r>
-        <w:t>firstName</w:t>
-      </w:r>
-      <w:proofErr w:type="spellEnd"/>
-      <w:r>
-        <w:t xml:space="preserve">, surname, </w:t>
-      </w:r>
-      <w:proofErr w:type="gramStart"/>
-      <w:r>
-        <w:t>dob</w:t>
-      </w:r>
-      <w:proofErr w:type="gramEnd"/>
-      <w:r>
-        <w:t xml:space="preserve">, </w:t>
-      </w:r>
-      <w:proofErr w:type="spellStart"/>
-      <w:r>
-        <w:t>isMale</w:t>
-      </w:r>
-      <w:proofErr w:type="spellEnd"/>
-      <w:r>
-        <w:t xml:space="preserve">, </w:t>
-      </w:r>
-      <w:proofErr w:type="spellStart"/>
-      <w:r>
-        <w:t>isCarer</w:t>
-      </w:r>
-      <w:proofErr w:type="spellEnd"/>
-      <w:r>
-        <w:t>, email)</w:t>
+        <w:t>INSERT INTO client (username, firstName, surname, dob, isMale, isCarer, email)</w:t>
       </w:r>
     </w:p>
     <w:p>
@@ -27863,15 +26602,7 @@
         <w:ind w:left="360"/>
       </w:pPr>
       <w:r>
-        <w:t xml:space="preserve">SET </w:t>
-      </w:r>
-      <w:proofErr w:type="spellStart"/>
-      <w:r>
-        <w:t>accountLocked</w:t>
-      </w:r>
-      <w:proofErr w:type="spellEnd"/>
-      <w:r>
-        <w:t xml:space="preserve"> = TRUE</w:t>
+        <w:t>SET accountLocked = TRUE</w:t>
       </w:r>
     </w:p>
     <w:p>
@@ -27932,39 +26663,7 @@
         <w:ind w:left="360"/>
       </w:pPr>
       <w:r>
-        <w:t xml:space="preserve">INSERT INTO client (username, </w:t>
-      </w:r>
-      <w:proofErr w:type="spellStart"/>
-      <w:r>
-        <w:t>firstName</w:t>
-      </w:r>
-      <w:proofErr w:type="spellEnd"/>
-      <w:r>
-        <w:t xml:space="preserve">, surname, </w:t>
-      </w:r>
-      <w:proofErr w:type="gramStart"/>
-      <w:r>
-        <w:t>dob</w:t>
-      </w:r>
-      <w:proofErr w:type="gramEnd"/>
-      <w:r>
-        <w:t xml:space="preserve">, </w:t>
-      </w:r>
-      <w:proofErr w:type="spellStart"/>
-      <w:r>
-        <w:t>isMale</w:t>
-      </w:r>
-      <w:proofErr w:type="spellEnd"/>
-      <w:r>
-        <w:t xml:space="preserve">, </w:t>
-      </w:r>
-      <w:proofErr w:type="spellStart"/>
-      <w:r>
-        <w:t>isCarer</w:t>
-      </w:r>
-      <w:proofErr w:type="spellEnd"/>
-      <w:r>
-        <w:t>, email)</w:t>
+        <w:t>INSERT INTO client (username, firstName, surname, dob, isMale, isCarer, email)</w:t>
       </w:r>
     </w:p>
     <w:p>
@@ -27997,23 +26696,7 @@
         <w:t xml:space="preserve">INSERT INTO uq8LnAWi7D (username, </w:t>
       </w:r>
       <w:r>
-        <w:t xml:space="preserve">password, </w:t>
-      </w:r>
-      <w:proofErr w:type="spellStart"/>
-      <w:r>
-        <w:t>isCurrent</w:t>
-      </w:r>
-      <w:proofErr w:type="spellEnd"/>
-      <w:r>
-        <w:t xml:space="preserve">, </w:t>
-      </w:r>
-      <w:proofErr w:type="spellStart"/>
-      <w:r>
-        <w:t>expiryDate</w:t>
-      </w:r>
-      <w:proofErr w:type="spellEnd"/>
-      <w:r>
-        <w:t>)</w:t>
+        <w:t>password, isCurrent, expiryDate)</w:t>
       </w:r>
     </w:p>
     <w:p>
@@ -28114,23 +26797,7 @@
         <w:t>name</w:t>
       </w:r>
       <w:r>
-        <w:t xml:space="preserve">, password, </w:t>
-      </w:r>
-      <w:proofErr w:type="spellStart"/>
-      <w:r>
-        <w:t>isCurrent</w:t>
-      </w:r>
-      <w:proofErr w:type="spellEnd"/>
-      <w:r>
-        <w:t xml:space="preserve">, </w:t>
-      </w:r>
-      <w:proofErr w:type="spellStart"/>
-      <w:r>
-        <w:t>expiryDate</w:t>
-      </w:r>
-      <w:proofErr w:type="spellEnd"/>
-      <w:r>
-        <w:t>)</w:t>
+        <w:t>, password, isCurrent, expiryDate)</w:t>
       </w:r>
     </w:p>
     <w:p>
@@ -28139,15 +26806,7 @@
         <w:ind w:left="360"/>
       </w:pPr>
       <w:r>
-        <w:t>VALUES (‘</w:t>
-      </w:r>
-      <w:proofErr w:type="spellStart"/>
-      <w:r>
-        <w:t>notInTable</w:t>
-      </w:r>
-      <w:proofErr w:type="spellEnd"/>
-      <w:r>
-        <w:t>’</w:t>
+        <w:t>VALUES (‘notInTable’</w:t>
       </w:r>
       <w:r>
         <w:t>,</w:t>
@@ -28197,23 +26856,7 @@
         <w:ind w:left="360"/>
       </w:pPr>
       <w:r>
-        <w:t xml:space="preserve">INSERT INTO uq8LnAWi7D (username, password, </w:t>
-      </w:r>
-      <w:proofErr w:type="spellStart"/>
-      <w:r>
-        <w:t>isCurrent</w:t>
-      </w:r>
-      <w:proofErr w:type="spellEnd"/>
-      <w:r>
-        <w:t xml:space="preserve">, </w:t>
-      </w:r>
-      <w:proofErr w:type="spellStart"/>
-      <w:r>
-        <w:t>expiryDate</w:t>
-      </w:r>
-      <w:proofErr w:type="spellEnd"/>
-      <w:r>
-        <w:t>)</w:t>
+        <w:t>INSERT INTO uq8LnAWi7D (username, password, isCurrent, expiryDate)</w:t>
       </w:r>
     </w:p>
     <w:p>
@@ -28263,23 +26906,7 @@
         <w:ind w:left="360"/>
       </w:pPr>
       <w:r>
-        <w:t xml:space="preserve">INSERT INTO uq8LnAWi7D (username, password, </w:t>
-      </w:r>
-      <w:proofErr w:type="spellStart"/>
-      <w:r>
-        <w:t>isCurrent</w:t>
-      </w:r>
-      <w:proofErr w:type="spellEnd"/>
-      <w:r>
-        <w:t xml:space="preserve">, </w:t>
-      </w:r>
-      <w:proofErr w:type="spellStart"/>
-      <w:r>
-        <w:t>expiryDate</w:t>
-      </w:r>
-      <w:proofErr w:type="spellEnd"/>
-      <w:r>
-        <w:t>)</w:t>
+        <w:t>INSERT INTO uq8LnAWi7D (username, password, isCurrent, expiryDate)</w:t>
       </w:r>
     </w:p>
     <w:p>
@@ -28353,23 +26980,7 @@
         <w:ind w:left="360"/>
       </w:pPr>
       <w:r>
-        <w:t xml:space="preserve">INSERT INTO uq8LnAWi7D (username, password, </w:t>
-      </w:r>
-      <w:proofErr w:type="spellStart"/>
-      <w:r>
-        <w:t>isCurrent</w:t>
-      </w:r>
-      <w:proofErr w:type="spellEnd"/>
-      <w:r>
-        <w:t xml:space="preserve">, </w:t>
-      </w:r>
-      <w:proofErr w:type="spellStart"/>
-      <w:r>
-        <w:t>expiryDate</w:t>
-      </w:r>
-      <w:proofErr w:type="spellEnd"/>
-      <w:r>
-        <w:t>)</w:t>
+        <w:t>INSERT INTO uq8LnAWi7D (username, password, isCurrent, expiryDate)</w:t>
       </w:r>
     </w:p>
     <w:p>
@@ -28432,23 +27043,7 @@
         <w:ind w:left="360"/>
       </w:pPr>
       <w:r>
-        <w:t xml:space="preserve">INSERT INTO uq8LnAWi7D (username, password, </w:t>
-      </w:r>
-      <w:proofErr w:type="spellStart"/>
-      <w:r>
-        <w:t>isCurrent</w:t>
-      </w:r>
-      <w:proofErr w:type="spellEnd"/>
-      <w:r>
-        <w:t xml:space="preserve">, </w:t>
-      </w:r>
-      <w:proofErr w:type="spellStart"/>
-      <w:r>
-        <w:t>expiryDate</w:t>
-      </w:r>
-      <w:proofErr w:type="spellEnd"/>
-      <w:r>
-        <w:t>)</w:t>
+        <w:t>INSERT INTO uq8LnAWi7D (username, password, isCurrent, expiryDate)</w:t>
       </w:r>
     </w:p>
     <w:p>
@@ -28481,23 +27076,7 @@
         <w:ind w:left="360"/>
       </w:pPr>
       <w:r>
-        <w:t xml:space="preserve">INSERT INTO uq8LnAWi7D (username, password, </w:t>
-      </w:r>
-      <w:proofErr w:type="spellStart"/>
-      <w:r>
-        <w:t>isCurrent</w:t>
-      </w:r>
-      <w:proofErr w:type="spellEnd"/>
-      <w:r>
-        <w:t xml:space="preserve">, </w:t>
-      </w:r>
-      <w:proofErr w:type="spellStart"/>
-      <w:r>
-        <w:t>expiryDate</w:t>
-      </w:r>
-      <w:proofErr w:type="spellEnd"/>
-      <w:r>
-        <w:t>)</w:t>
+        <w:t>INSERT INTO uq8LnAWi7D (username, password, isCurrent, expiryDate)</w:t>
       </w:r>
     </w:p>
     <w:p>
@@ -28506,15 +27085,7 @@
         <w:ind w:left="360"/>
       </w:pPr>
       <w:r>
-        <w:t>VALUES (‘</w:t>
-      </w:r>
-      <w:proofErr w:type="spellStart"/>
-      <w:r>
-        <w:t>testtesttesttesttesttestte</w:t>
-      </w:r>
-      <w:proofErr w:type="spellEnd"/>
-      <w:r>
-        <w:t xml:space="preserve">’, ‘password’, TRUE, ‘test’); </w:t>
+        <w:t xml:space="preserve">VALUES (‘testtesttesttesttesttestte’, ‘password’, TRUE, ‘test’); </w:t>
       </w:r>
     </w:p>
     <w:p>
@@ -28581,39 +27152,7 @@
         <w:ind w:left="360"/>
       </w:pPr>
       <w:r>
-        <w:t xml:space="preserve">INSERT INTO client (username, </w:t>
-      </w:r>
-      <w:proofErr w:type="spellStart"/>
-      <w:r>
-        <w:t>firstName</w:t>
-      </w:r>
-      <w:proofErr w:type="spellEnd"/>
-      <w:r>
-        <w:t xml:space="preserve">, surname, </w:t>
-      </w:r>
-      <w:proofErr w:type="gramStart"/>
-      <w:r>
-        <w:t>dob</w:t>
-      </w:r>
-      <w:proofErr w:type="gramEnd"/>
-      <w:r>
-        <w:t xml:space="preserve">, </w:t>
-      </w:r>
-      <w:proofErr w:type="spellStart"/>
-      <w:r>
-        <w:t>isMale</w:t>
-      </w:r>
-      <w:proofErr w:type="spellEnd"/>
-      <w:r>
-        <w:t xml:space="preserve">, </w:t>
-      </w:r>
-      <w:proofErr w:type="spellStart"/>
-      <w:r>
-        <w:t>isCarer</w:t>
-      </w:r>
-      <w:proofErr w:type="spellEnd"/>
-      <w:r>
-        <w:t>, email)</w:t>
+        <w:t>INSERT INTO client (username, firstName, surname, dob, isMale, isCarer, email)</w:t>
       </w:r>
     </w:p>
     <w:p>
@@ -28655,23 +27194,7 @@
         <w:t xml:space="preserve">uq8LnAWi7D </w:t>
       </w:r>
       <w:r>
-        <w:t xml:space="preserve">(username, password, </w:t>
-      </w:r>
-      <w:proofErr w:type="spellStart"/>
-      <w:r>
-        <w:t>isCurrent</w:t>
-      </w:r>
-      <w:proofErr w:type="spellEnd"/>
-      <w:r>
-        <w:t xml:space="preserve">, </w:t>
-      </w:r>
-      <w:proofErr w:type="spellStart"/>
-      <w:r>
-        <w:t>expiryDate</w:t>
-      </w:r>
-      <w:proofErr w:type="spellEnd"/>
-      <w:r>
-        <w:t>)</w:t>
+        <w:t>(username, password, isCurrent, expiryDate)</w:t>
       </w:r>
     </w:p>
     <w:p>
@@ -28816,39 +27339,7 @@
         <w:ind w:left="360"/>
       </w:pPr>
       <w:r>
-        <w:t xml:space="preserve">INSERT INTO client (username, </w:t>
-      </w:r>
-      <w:proofErr w:type="spellStart"/>
-      <w:r>
-        <w:t>firstName</w:t>
-      </w:r>
-      <w:proofErr w:type="spellEnd"/>
-      <w:r>
-        <w:t xml:space="preserve">, surname, </w:t>
-      </w:r>
-      <w:proofErr w:type="gramStart"/>
-      <w:r>
-        <w:t>dob</w:t>
-      </w:r>
-      <w:proofErr w:type="gramEnd"/>
-      <w:r>
-        <w:t xml:space="preserve">, </w:t>
-      </w:r>
-      <w:proofErr w:type="spellStart"/>
-      <w:r>
-        <w:t>isMale</w:t>
-      </w:r>
-      <w:proofErr w:type="spellEnd"/>
-      <w:r>
-        <w:t xml:space="preserve">, </w:t>
-      </w:r>
-      <w:proofErr w:type="spellStart"/>
-      <w:r>
-        <w:t>isCarer</w:t>
-      </w:r>
-      <w:proofErr w:type="spellEnd"/>
-      <w:r>
-        <w:t>, email)</w:t>
+        <w:t>INSERT INTO client (username, firstName, surname, dob, isMale, isCarer, email)</w:t>
       </w:r>
     </w:p>
     <w:p>
@@ -28878,23 +27369,7 @@
         <w:ind w:left="360"/>
       </w:pPr>
       <w:r>
-        <w:t xml:space="preserve">INSERT INTO uq8LnAWi7D (username, password, </w:t>
-      </w:r>
-      <w:proofErr w:type="spellStart"/>
-      <w:r>
-        <w:t>isCurrent</w:t>
-      </w:r>
-      <w:proofErr w:type="spellEnd"/>
-      <w:r>
-        <w:t xml:space="preserve">, </w:t>
-      </w:r>
-      <w:proofErr w:type="spellStart"/>
-      <w:r>
-        <w:t>expiryDate</w:t>
-      </w:r>
-      <w:proofErr w:type="spellEnd"/>
-      <w:r>
-        <w:t>)</w:t>
+        <w:t>INSERT INTO uq8LnAWi7D (username, password, isCurrent, expiryDate)</w:t>
       </w:r>
     </w:p>
     <w:p>
@@ -29040,7 +27515,7 @@
           <w:rPr>
             <w:noProof/>
           </w:rPr>
-          <w:t>39</w:t>
+          <w:t>9</w:t>
         </w:r>
         <w:r>
           <w:rPr>
@@ -29227,6 +27702,19 @@
     </w:p>
   </w:footnote>
 </w:footnotes>
+</file>
+
+<file path=word/header1.xml><?xml version="1.0" encoding="utf-8"?>
+<w:hdr xmlns:wpc="http://schemas.microsoft.com/office/word/2010/wordprocessingCanvas" xmlns:mc="http://schemas.openxmlformats.org/markup-compatibility/2006" xmlns:o="urn:schemas-microsoft-com:office:office" xmlns:r="http://schemas.openxmlformats.org/officeDocument/2006/relationships" xmlns:m="http://schemas.openxmlformats.org/officeDocument/2006/math" xmlns:v="urn:schemas-microsoft-com:vml" xmlns:wp14="http://schemas.microsoft.com/office/word/2010/wordprocessingDrawing" xmlns:wp="http://schemas.openxmlformats.org/drawingml/2006/wordprocessingDrawing" xmlns:w10="urn:schemas-microsoft-com:office:word" xmlns:w="http://schemas.openxmlformats.org/wordprocessingml/2006/main" xmlns:w14="http://schemas.microsoft.com/office/word/2010/wordml" xmlns:wpg="http://schemas.microsoft.com/office/word/2010/wordprocessingGroup" xmlns:wpi="http://schemas.microsoft.com/office/word/2010/wordprocessingInk" xmlns:wne="http://schemas.microsoft.com/office/word/2006/wordml" xmlns:wps="http://schemas.microsoft.com/office/word/2010/wordprocessingShape" mc:Ignorable="w14 wp14">
+  <w:p>
+    <w:pPr>
+      <w:pStyle w:val="Header"/>
+    </w:pPr>
+    <w:r>
+      <w:t>Testing Round 2</w:t>
+    </w:r>
+  </w:p>
+</w:hdr>
 </file>
 
 <file path=word/numbering.xml><?xml version="1.0" encoding="utf-8"?>
@@ -42688,7 +41176,7 @@
 </file>
 
 <file path=customXml/itemProps1.xml><?xml version="1.0" encoding="utf-8"?>
-<ds:datastoreItem xmlns:ds="http://schemas.openxmlformats.org/officeDocument/2006/customXml" ds:itemID="{4BC4A176-C533-4683-8EF3-B5BF70D75AD0}">
+<ds:datastoreItem xmlns:ds="http://schemas.openxmlformats.org/officeDocument/2006/customXml" ds:itemID="{8B941F1F-D226-4870-88D3-1847ED938353}">
   <ds:schemaRefs>
     <ds:schemaRef ds:uri="http://schemas.openxmlformats.org/officeDocument/2006/bibliography"/>
   </ds:schemaRefs>

</xml_diff>